<commit_message>
New testing file, updated development log
</commit_message>
<xml_diff>
--- a/Planning_Documentation/IT6041_Project_DevelopmentLog.docx
+++ b/Planning_Documentation/IT6041_Project_DevelopmentLog.docx
@@ -1,21 +1,13 @@
 
 <file path=word/document.xml><?xml version="1.0" encoding="utf-8"?>
-<w:document xmlns:wpc="http://schemas.microsoft.com/office/word/2010/wordprocessingCanvas" xmlns:cx="http://schemas.microsoft.com/office/drawing/2014/chartex" xmlns:cx1="http://schemas.microsoft.com/office/drawing/2015/9/8/chartex" xmlns:cx2="http://schemas.microsoft.com/office/drawing/2015/10/21/chartex" xmlns:cx3="http://schemas.microsoft.com/office/drawing/2016/5/9/chartex" xmlns:cx4="http://schemas.microsoft.com/office/drawing/2016/5/10/chartex" xmlns:cx5="http://schemas.microsoft.com/office/drawing/2016/5/11/chartex" xmlns:cx6="http://schemas.microsoft.com/office/drawing/2016/5/12/chartex" xmlns:cx7="http://schemas.microsoft.com/office/drawing/2016/5/13/chartex" xmlns:cx8="http://schemas.microsoft.com/office/drawing/2016/5/14/chartex" xmlns:mc="http://schemas.openxmlformats.org/markup-compatibility/2006" xmlns:aink="http://schemas.microsoft.com/office/drawing/2016/ink" xmlns:am3d="http://schemas.microsoft.com/office/drawing/2017/model3d" xmlns:o="urn:schemas-microsoft-com:office:office" xmlns:oel="http://schemas.microsoft.com/office/2019/extlst" xmlns:r="http://schemas.openxmlformats.org/officeDocument/2006/relationships" xmlns:m="http://schemas.openxmlformats.org/officeDocument/2006/math" xmlns:v="urn:schemas-microsoft-com:vml" xmlns:wp14="http://schemas.microsoft.com/office/word/2010/wordprocessingDrawing" xmlns:wp="http://schemas.openxmlformats.org/drawingml/2006/wordprocessingDrawing" xmlns:w10="urn:schemas-microsoft-com:office:word" xmlns:w="http://schemas.openxmlformats.org/wordprocessingml/2006/main" xmlns:w14="http://schemas.microsoft.com/office/word/2010/wordml" xmlns:w15="http://schemas.microsoft.com/office/word/2012/wordml" xmlns:w16cex="http://schemas.microsoft.com/office/word/2018/wordml/cex" xmlns:w16cid="http://schemas.microsoft.com/office/word/2016/wordml/cid" xmlns:w16="http://schemas.microsoft.com/office/word/2018/wordml" xmlns:w16sdtdh="http://schemas.microsoft.com/office/word/2020/wordml/sdtdatahash" xmlns:w16se="http://schemas.microsoft.com/office/word/2015/wordml/symex" xmlns:wpg="http://schemas.microsoft.com/office/word/2010/wordprocessingGroup" xmlns:wpi="http://schemas.microsoft.com/office/word/2010/wordprocessingInk" xmlns:wne="http://schemas.microsoft.com/office/word/2006/wordml" xmlns:wps="http://schemas.microsoft.com/office/word/2010/wordprocessingShape" mc:Ignorable="w14 w15 w16se w16cid w16 w16cex w16sdtdh wp14">
+<w:document xmlns:wpc="http://schemas.microsoft.com/office/word/2010/wordprocessingCanvas" xmlns:cx="http://schemas.microsoft.com/office/drawing/2014/chartex" xmlns:cx1="http://schemas.microsoft.com/office/drawing/2015/9/8/chartex" xmlns:cx2="http://schemas.microsoft.com/office/drawing/2015/10/21/chartex" xmlns:cx3="http://schemas.microsoft.com/office/drawing/2016/5/9/chartex" xmlns:cx4="http://schemas.microsoft.com/office/drawing/2016/5/10/chartex" xmlns:cx5="http://schemas.microsoft.com/office/drawing/2016/5/11/chartex" xmlns:cx6="http://schemas.microsoft.com/office/drawing/2016/5/12/chartex" xmlns:cx7="http://schemas.microsoft.com/office/drawing/2016/5/13/chartex" xmlns:cx8="http://schemas.microsoft.com/office/drawing/2016/5/14/chartex" xmlns:mc="http://schemas.openxmlformats.org/markup-compatibility/2006" xmlns:aink="http://schemas.microsoft.com/office/drawing/2016/ink" xmlns:am3d="http://schemas.microsoft.com/office/drawing/2017/model3d" xmlns:o="urn:schemas-microsoft-com:office:office" xmlns:oel="http://schemas.microsoft.com/office/2019/extlst" xmlns:r="http://schemas.openxmlformats.org/officeDocument/2006/relationships" xmlns:m="http://schemas.openxmlformats.org/officeDocument/2006/math" xmlns:v="urn:schemas-microsoft-com:vml" xmlns:wp14="http://schemas.microsoft.com/office/word/2010/wordprocessingDrawing" xmlns:wp="http://schemas.openxmlformats.org/drawingml/2006/wordprocessingDrawing" xmlns:w10="urn:schemas-microsoft-com:office:word" xmlns:w="http://schemas.openxmlformats.org/wordprocessingml/2006/main" xmlns:w14="http://schemas.microsoft.com/office/word/2010/wordml" xmlns:w15="http://schemas.microsoft.com/office/word/2012/wordml" xmlns:w16cex="http://schemas.microsoft.com/office/word/2018/wordml/cex" xmlns:w16cid="http://schemas.microsoft.com/office/word/2016/wordml/cid" xmlns:w16="http://schemas.microsoft.com/office/word/2018/wordml" xmlns:w16du="http://schemas.microsoft.com/office/word/2023/wordml/word16du" xmlns:w16sdtdh="http://schemas.microsoft.com/office/word/2020/wordml/sdtdatahash" xmlns:w16se="http://schemas.microsoft.com/office/word/2015/wordml/symex" xmlns:wpg="http://schemas.microsoft.com/office/word/2010/wordprocessingGroup" xmlns:wpi="http://schemas.microsoft.com/office/word/2010/wordprocessingInk" xmlns:wne="http://schemas.microsoft.com/office/word/2006/wordml" xmlns:wps="http://schemas.microsoft.com/office/word/2010/wordprocessingShape" mc:Ignorable="w14 w15 w16se w16cid w16 w16cex w16sdtdh w16du wp14">
   <w:body>
     <w:p>
       <w:pPr>
-        <w:pStyle w:val="Heading1"/>
-      </w:pPr>
-      <w:r>
-        <w:t>Development Log</w:t>
-      </w:r>
-    </w:p>
-    <w:p>
-      <w:pPr>
         <w:pStyle w:val="Heading2"/>
       </w:pPr>
       <w:r>
-        <w:t>Heading for Log</w:t>
+        <w:t>Meeting One Minutes Created</w:t>
       </w:r>
     </w:p>
     <w:p>
@@ -29,487 +21,934 @@
         <w:rPr>
           <w:rStyle w:val="SubtleEmphasis"/>
         </w:rPr>
+        <w:t>26/02/24</w:t>
+      </w:r>
+    </w:p>
+    <w:p>
+      <w:pPr>
+        <w:rPr>
+          <w:rStyle w:val="SubtleEmphasis"/>
+        </w:rPr>
+      </w:pPr>
+      <w:proofErr w:type="spellStart"/>
+      <w:r>
+        <w:rPr>
+          <w:rStyle w:val="SubtleEmphasis"/>
+        </w:rPr>
+        <w:t>meetingMinutesOne</w:t>
+      </w:r>
+      <w:proofErr w:type="spellEnd"/>
+    </w:p>
+    <w:p>
+      <w:r>
+        <w:t xml:space="preserve">Created minutes for first client </w:t>
+      </w:r>
+      <w:proofErr w:type="gramStart"/>
+      <w:r>
+        <w:t>meeting</w:t>
+      </w:r>
+      <w:proofErr w:type="gramEnd"/>
+    </w:p>
+    <w:p>
+      <w:pPr>
+        <w:pStyle w:val="Heading2"/>
+      </w:pPr>
+      <w:r>
+        <w:t>Planning Documentation Created</w:t>
+      </w:r>
+    </w:p>
+    <w:p>
+      <w:pPr>
+        <w:pStyle w:val="Heading3"/>
+        <w:rPr>
+          <w:rStyle w:val="SubtleEmphasis"/>
+        </w:rPr>
+      </w:pPr>
+      <w:r>
+        <w:rPr>
+          <w:rStyle w:val="SubtleEmphasis"/>
+        </w:rPr>
+        <w:t>01/03/24</w:t>
+      </w:r>
+    </w:p>
+    <w:p>
+      <w:pPr>
+        <w:rPr>
+          <w:rStyle w:val="SubtleEmphasis"/>
+        </w:rPr>
+      </w:pPr>
+      <w:proofErr w:type="spellStart"/>
+      <w:r>
+        <w:rPr>
+          <w:rStyle w:val="SubtleEmphasis"/>
+        </w:rPr>
+        <w:t>planningDocument</w:t>
+      </w:r>
+      <w:proofErr w:type="spellEnd"/>
+    </w:p>
+    <w:p>
+      <w:r>
+        <w:t>Created Planning Document</w:t>
+      </w:r>
+    </w:p>
+    <w:p>
+      <w:pPr>
+        <w:pStyle w:val="Heading2"/>
+      </w:pPr>
+      <w:r>
+        <w:t>Planning Document Updated</w:t>
+      </w:r>
+    </w:p>
+    <w:p>
+      <w:pPr>
+        <w:pStyle w:val="Heading3"/>
+        <w:rPr>
+          <w:rStyle w:val="SubtleEmphasis"/>
+        </w:rPr>
+      </w:pPr>
+      <w:r>
+        <w:rPr>
+          <w:rStyle w:val="SubtleEmphasis"/>
+        </w:rPr>
         <w:t>date of change</w:t>
       </w:r>
     </w:p>
     <w:p>
-      <w:pPr>
+      <w:proofErr w:type="spellStart"/>
+      <w:r>
         <w:rPr>
           <w:rStyle w:val="SubtleEmphasis"/>
         </w:rPr>
+        <w:t>planningDocument</w:t>
+      </w:r>
+      <w:proofErr w:type="spellEnd"/>
+    </w:p>
+    <w:p>
+      <w:r>
+        <w:t xml:space="preserve">Alex has added in </w:t>
+      </w:r>
+      <w:proofErr w:type="gramStart"/>
+      <w:r>
+        <w:t>sections</w:t>
+      </w:r>
+      <w:proofErr w:type="gramEnd"/>
+    </w:p>
+    <w:p>
+      <w:pPr>
+        <w:pStyle w:val="Heading2"/>
+      </w:pPr>
+      <w:r>
+        <w:t>Planning Document Updated</w:t>
+      </w:r>
+    </w:p>
+    <w:p>
+      <w:pPr>
+        <w:pStyle w:val="Heading3"/>
       </w:pPr>
       <w:r>
         <w:rPr>
           <w:rStyle w:val="SubtleEmphasis"/>
         </w:rPr>
-        <w:t>document changed name</w:t>
-      </w:r>
-    </w:p>
-    <w:p>
-      <w:r>
-        <w:t>Change explained</w:t>
-      </w:r>
-    </w:p>
-    <w:p>
-      <w:r>
-        <w:br w:type="page"/>
-      </w:r>
+        <w:t>05/03/24</w:t>
+      </w:r>
+    </w:p>
+    <w:p>
+      <w:proofErr w:type="spellStart"/>
+      <w:r>
+        <w:rPr>
+          <w:rStyle w:val="SubtleEmphasis"/>
+        </w:rPr>
+        <w:t>planningDocument</w:t>
+      </w:r>
+      <w:proofErr w:type="spellEnd"/>
+    </w:p>
+    <w:p>
+      <w:r>
+        <w:t xml:space="preserve">Alyssa has added in </w:t>
+      </w:r>
+      <w:proofErr w:type="gramStart"/>
+      <w:r>
+        <w:t>sections</w:t>
+      </w:r>
+      <w:proofErr w:type="gramEnd"/>
     </w:p>
     <w:p>
       <w:pPr>
         <w:pStyle w:val="Heading2"/>
       </w:pPr>
       <w:r>
+        <w:t>Planning Document Updated</w:t>
+      </w:r>
+    </w:p>
+    <w:p>
+      <w:pPr>
+        <w:pStyle w:val="Heading3"/>
+      </w:pPr>
+      <w:r>
+        <w:rPr>
+          <w:rStyle w:val="SubtleEmphasis"/>
+        </w:rPr>
+        <w:t>06/03/24</w:t>
+      </w:r>
+    </w:p>
+    <w:p>
+      <w:proofErr w:type="spellStart"/>
+      <w:r>
+        <w:rPr>
+          <w:rStyle w:val="SubtleEmphasis"/>
+        </w:rPr>
+        <w:t>planningDocument</w:t>
+      </w:r>
+      <w:proofErr w:type="spellEnd"/>
+    </w:p>
+    <w:p>
+      <w:r>
+        <w:t xml:space="preserve">Alyssa started technical planning </w:t>
+      </w:r>
+      <w:proofErr w:type="gramStart"/>
+      <w:r>
+        <w:t>section</w:t>
+      </w:r>
+      <w:proofErr w:type="gramEnd"/>
+    </w:p>
+    <w:p>
+      <w:pPr>
+        <w:pStyle w:val="Heading2"/>
+      </w:pPr>
+      <w:r>
+        <w:t>Planning Document Updated</w:t>
+      </w:r>
+    </w:p>
+    <w:p>
+      <w:pPr>
+        <w:pStyle w:val="Heading3"/>
+      </w:pPr>
+      <w:r>
+        <w:rPr>
+          <w:rStyle w:val="SubtleEmphasis"/>
+        </w:rPr>
+        <w:t>13/03/24</w:t>
+      </w:r>
+    </w:p>
+    <w:p>
+      <w:proofErr w:type="spellStart"/>
+      <w:r>
+        <w:rPr>
+          <w:rStyle w:val="SubtleEmphasis"/>
+        </w:rPr>
+        <w:t>planningDocument</w:t>
+      </w:r>
+      <w:proofErr w:type="spellEnd"/>
+    </w:p>
+    <w:p>
+      <w:r>
+        <w:t xml:space="preserve">Alex finished technical </w:t>
+      </w:r>
+      <w:proofErr w:type="gramStart"/>
+      <w:r>
+        <w:t>planning</w:t>
+      </w:r>
+      <w:proofErr w:type="gramEnd"/>
+    </w:p>
+    <w:p>
+      <w:pPr>
+        <w:pStyle w:val="Heading2"/>
+      </w:pPr>
+      <w:r>
+        <w:t>Planning Document Updated</w:t>
+      </w:r>
+    </w:p>
+    <w:p>
+      <w:pPr>
+        <w:pStyle w:val="Heading3"/>
+      </w:pPr>
+      <w:r>
+        <w:rPr>
+          <w:rStyle w:val="SubtleEmphasis"/>
+        </w:rPr>
+        <w:t>15/03/24</w:t>
+      </w:r>
+    </w:p>
+    <w:p>
+      <w:proofErr w:type="spellStart"/>
+      <w:r>
+        <w:rPr>
+          <w:rStyle w:val="SubtleEmphasis"/>
+        </w:rPr>
+        <w:t>planningDocument</w:t>
+      </w:r>
+      <w:proofErr w:type="spellEnd"/>
+    </w:p>
+    <w:p>
+      <w:r>
+        <w:t xml:space="preserve">Link added for wireframes and </w:t>
+      </w:r>
+      <w:proofErr w:type="spellStart"/>
+      <w:r>
+        <w:t>mockups</w:t>
+      </w:r>
+      <w:proofErr w:type="spellEnd"/>
+      <w:r>
+        <w:t xml:space="preserve"> by </w:t>
+      </w:r>
+      <w:proofErr w:type="gramStart"/>
+      <w:r>
+        <w:t>Alyssa</w:t>
+      </w:r>
+      <w:proofErr w:type="gramEnd"/>
+    </w:p>
+    <w:p/>
+    <w:p>
+      <w:pPr>
+        <w:keepNext/>
+        <w:keepLines/>
+        <w:spacing w:before="160" w:after="80"/>
+        <w:outlineLvl w:val="1"/>
+        <w:rPr>
+          <w:rFonts w:asciiTheme="majorHAnsi" w:eastAsiaTheme="majorEastAsia" w:hAnsiTheme="majorHAnsi" w:cstheme="majorBidi"/>
+          <w:color w:val="0F4761" w:themeColor="accent1" w:themeShade="BF"/>
+          <w:sz w:val="32"/>
+          <w:szCs w:val="32"/>
+        </w:rPr>
+      </w:pPr>
+      <w:r>
+        <w:rPr>
+          <w:rFonts w:asciiTheme="majorHAnsi" w:eastAsiaTheme="majorEastAsia" w:hAnsiTheme="majorHAnsi" w:cstheme="majorBidi"/>
+          <w:color w:val="0F4761" w:themeColor="accent1" w:themeShade="BF"/>
+          <w:sz w:val="32"/>
+          <w:szCs w:val="32"/>
+        </w:rPr>
         <w:lastRenderedPageBreak/>
-        <w:t>Meeting One Minutes Created</w:t>
-      </w:r>
-    </w:p>
-    <w:p>
-      <w:pPr>
-        <w:pStyle w:val="Heading3"/>
-        <w:rPr>
-          <w:rStyle w:val="SubtleEmphasis"/>
-        </w:rPr>
-      </w:pPr>
-      <w:r>
-        <w:rPr>
-          <w:rStyle w:val="SubtleEmphasis"/>
-        </w:rPr>
-        <w:t>26/02/24</w:t>
-      </w:r>
-    </w:p>
-    <w:p>
-      <w:pPr>
-        <w:rPr>
-          <w:rStyle w:val="SubtleEmphasis"/>
-        </w:rPr>
-      </w:pPr>
-      <w:r>
-        <w:rPr>
-          <w:rStyle w:val="SubtleEmphasis"/>
-        </w:rPr>
-        <w:t>meetingMinutesOne</w:t>
-      </w:r>
-    </w:p>
-    <w:p>
-      <w:r>
-        <w:t>Created minutes for first client meeting</w:t>
-      </w:r>
-    </w:p>
-    <w:p>
-      <w:pPr>
-        <w:pStyle w:val="Heading2"/>
-      </w:pPr>
-      <w:r>
-        <w:t>Planning Documentation Created</w:t>
-      </w:r>
-    </w:p>
-    <w:p>
-      <w:pPr>
-        <w:pStyle w:val="Heading3"/>
-        <w:rPr>
-          <w:rStyle w:val="SubtleEmphasis"/>
-        </w:rPr>
-      </w:pPr>
-      <w:r>
-        <w:rPr>
-          <w:rStyle w:val="SubtleEmphasis"/>
-        </w:rPr>
-        <w:t>01/03/24</w:t>
-      </w:r>
-    </w:p>
-    <w:p>
-      <w:pPr>
-        <w:rPr>
-          <w:rStyle w:val="SubtleEmphasis"/>
-        </w:rPr>
-      </w:pPr>
-      <w:r>
-        <w:rPr>
-          <w:rStyle w:val="SubtleEmphasis"/>
-        </w:rPr>
-        <w:t>planningDocument</w:t>
-      </w:r>
-    </w:p>
-    <w:p>
-      <w:r>
-        <w:rPr/>
-        <w:t>Created Planning Document</w:t>
-      </w:r>
-    </w:p>
-    <w:p>
-      <w:pPr>
-        <w:pStyle w:val="Heading2"/>
-        <w:suppressLineNumbers w:val="0"/>
-        <w:bidi w:val="0"/>
-        <w:spacing w:before="160" w:beforeAutospacing="off" w:after="80" w:afterAutospacing="off" w:line="259" w:lineRule="auto"/>
-        <w:ind w:left="0" w:right="0"/>
-        <w:jc w:val="left"/>
-      </w:pPr>
-      <w:r>
-        <w:rPr/>
-        <w:t>Planning Document Updated</w:t>
-      </w:r>
-    </w:p>
-    <w:p>
-      <w:pPr>
-        <w:pStyle w:val="Heading3"/>
-        <w:rPr>
-          <w:rStyle w:val="SubtleEmphasis"/>
-        </w:rPr>
-      </w:pPr>
-      <w:r>
-        <w:rPr>
-          <w:rStyle w:val="SubtleEmphasis"/>
-        </w:rPr>
-        <w:t>date of change</w:t>
-      </w:r>
-    </w:p>
-    <w:p>
-      <w:pPr>
-        <w:pStyle w:val="Normal"/>
-        <w:suppressLineNumbers w:val="0"/>
-        <w:bidi w:val="0"/>
-        <w:spacing w:before="0" w:beforeAutospacing="off" w:after="160" w:afterAutospacing="off" w:line="259" w:lineRule="auto"/>
-        <w:ind w:left="0" w:right="0"/>
-        <w:jc w:val="left"/>
-      </w:pPr>
-      <w:r>
-        <w:rPr>
-          <w:rStyle w:val="SubtleEmphasis"/>
-        </w:rPr>
-        <w:t>planningDocument</w:t>
-      </w:r>
-    </w:p>
-    <w:p>
-      <w:pPr>
-        <w:pStyle w:val="Normal"/>
-        <w:suppressLineNumbers w:val="0"/>
-        <w:bidi w:val="0"/>
-        <w:spacing w:before="0" w:beforeAutospacing="off" w:after="160" w:afterAutospacing="off" w:line="259" w:lineRule="auto"/>
-        <w:ind w:left="0" w:right="0"/>
-        <w:jc w:val="left"/>
-      </w:pPr>
-      <w:r>
-        <w:rPr/>
-        <w:t>Alex has added in sections</w:t>
-      </w:r>
-    </w:p>
-    <w:p>
-      <w:pPr>
-        <w:pStyle w:val="Heading2"/>
-        <w:suppressLineNumbers w:val="0"/>
-        <w:bidi w:val="0"/>
-        <w:spacing w:before="160" w:beforeAutospacing="off" w:after="80" w:afterAutospacing="off" w:line="259" w:lineRule="auto"/>
-        <w:ind w:left="0" w:right="0"/>
-        <w:jc w:val="left"/>
-      </w:pPr>
-      <w:r>
-        <w:rPr/>
-        <w:t>Planning Document Updated</w:t>
-      </w:r>
-    </w:p>
-    <w:p>
-      <w:pPr>
-        <w:pStyle w:val="Heading3"/>
-        <w:suppressLineNumbers w:val="0"/>
-        <w:bidi w:val="0"/>
-        <w:spacing w:before="160" w:beforeAutospacing="off" w:after="80" w:afterAutospacing="off" w:line="259" w:lineRule="auto"/>
-        <w:ind w:left="0" w:right="0"/>
-        <w:jc w:val="left"/>
-      </w:pPr>
-      <w:r>
-        <w:rPr>
-          <w:rStyle w:val="SubtleEmphasis"/>
-        </w:rPr>
-        <w:t>05/03/24</w:t>
-      </w:r>
-    </w:p>
-    <w:p>
-      <w:pPr>
-        <w:pStyle w:val="Normal"/>
-        <w:suppressLineNumbers w:val="0"/>
-        <w:bidi w:val="0"/>
-        <w:spacing w:before="0" w:beforeAutospacing="off" w:after="160" w:afterAutospacing="off" w:line="259" w:lineRule="auto"/>
-        <w:ind w:left="0" w:right="0"/>
-        <w:jc w:val="left"/>
-      </w:pPr>
-      <w:r>
-        <w:rPr>
-          <w:rStyle w:val="SubtleEmphasis"/>
-        </w:rPr>
-        <w:t>planningDocument</w:t>
-      </w:r>
-    </w:p>
-    <w:p>
-      <w:pPr>
-        <w:pStyle w:val="Normal"/>
-        <w:suppressLineNumbers w:val="0"/>
-        <w:bidi w:val="0"/>
-        <w:spacing w:before="0" w:beforeAutospacing="off" w:after="160" w:afterAutospacing="off" w:line="259" w:lineRule="auto"/>
-        <w:ind w:left="0" w:right="0"/>
-        <w:jc w:val="left"/>
-      </w:pPr>
-      <w:r>
-        <w:rPr/>
-        <w:t>Alyssa has added in sections</w:t>
-      </w:r>
-    </w:p>
-    <w:p>
-      <w:pPr>
-        <w:pStyle w:val="Heading2"/>
-        <w:suppressLineNumbers w:val="0"/>
-        <w:bidi w:val="0"/>
-        <w:spacing w:before="160" w:beforeAutospacing="off" w:after="80" w:afterAutospacing="off" w:line="259" w:lineRule="auto"/>
-        <w:ind w:left="0" w:right="0"/>
-        <w:jc w:val="left"/>
-      </w:pPr>
-      <w:r>
-        <w:rPr/>
-        <w:t>Planning Document Updated</w:t>
-      </w:r>
-    </w:p>
-    <w:p>
-      <w:pPr>
-        <w:pStyle w:val="Heading3"/>
-        <w:suppressLineNumbers w:val="0"/>
-        <w:bidi w:val="0"/>
-        <w:spacing w:before="160" w:beforeAutospacing="off" w:after="80" w:afterAutospacing="off" w:line="259" w:lineRule="auto"/>
-        <w:ind w:left="0" w:right="0"/>
-        <w:jc w:val="left"/>
-      </w:pPr>
-      <w:r>
-        <w:rPr>
-          <w:rStyle w:val="SubtleEmphasis"/>
-        </w:rPr>
-        <w:t>06/03/24</w:t>
-      </w:r>
-    </w:p>
-    <w:p>
-      <w:pPr>
-        <w:pStyle w:val="Normal"/>
-        <w:suppressLineNumbers w:val="0"/>
-        <w:bidi w:val="0"/>
-        <w:spacing w:before="0" w:beforeAutospacing="off" w:after="160" w:afterAutospacing="off" w:line="259" w:lineRule="auto"/>
-        <w:ind w:left="0" w:right="0"/>
-        <w:jc w:val="left"/>
-      </w:pPr>
-      <w:r>
-        <w:rPr>
-          <w:rStyle w:val="SubtleEmphasis"/>
-        </w:rPr>
-        <w:t>planningDocument</w:t>
-      </w:r>
-    </w:p>
-    <w:p>
-      <w:pPr>
-        <w:pStyle w:val="Normal"/>
-        <w:suppressLineNumbers w:val="0"/>
-        <w:bidi w:val="0"/>
-        <w:spacing w:before="0" w:beforeAutospacing="off" w:after="160" w:afterAutospacing="off" w:line="259" w:lineRule="auto"/>
-        <w:ind w:left="0" w:right="0"/>
-        <w:jc w:val="left"/>
-        <w:rPr/>
-      </w:pPr>
-      <w:r>
-        <w:rPr/>
-        <w:t>Alyssa started technical planning section</w:t>
-      </w:r>
-    </w:p>
-    <w:p>
-      <w:pPr>
-        <w:pStyle w:val="Heading2"/>
-        <w:suppressLineNumbers w:val="0"/>
-        <w:bidi w:val="0"/>
-        <w:spacing w:before="160" w:beforeAutospacing="off" w:after="80" w:afterAutospacing="off" w:line="259" w:lineRule="auto"/>
-        <w:ind w:left="0" w:right="0"/>
-        <w:jc w:val="left"/>
-        <w:rPr/>
-      </w:pPr>
-      <w:r>
-        <w:rPr/>
-        <w:t>Planning Document Updated</w:t>
-      </w:r>
-    </w:p>
-    <w:p>
-      <w:pPr>
-        <w:pStyle w:val="Heading3"/>
-        <w:suppressLineNumbers w:val="0"/>
-        <w:bidi w:val="0"/>
-        <w:spacing w:before="160" w:beforeAutospacing="off" w:after="80" w:afterAutospacing="off" w:line="259" w:lineRule="auto"/>
-        <w:ind w:left="0" w:right="0"/>
-        <w:jc w:val="left"/>
-        <w:rPr/>
-      </w:pPr>
-      <w:r>
-        <w:rPr>
-          <w:rStyle w:val="SubtleEmphasis"/>
-        </w:rPr>
-        <w:t>13/03/24</w:t>
-      </w:r>
-    </w:p>
-    <w:p>
-      <w:pPr>
-        <w:pStyle w:val="Normal"/>
-        <w:suppressLineNumbers w:val="0"/>
-        <w:bidi w:val="0"/>
-        <w:spacing w:before="0" w:beforeAutospacing="off" w:after="160" w:afterAutospacing="off" w:line="259" w:lineRule="auto"/>
-        <w:ind w:left="0" w:right="0"/>
-        <w:jc w:val="left"/>
-        <w:rPr/>
-      </w:pPr>
-      <w:r>
-        <w:rPr>
-          <w:rStyle w:val="SubtleEmphasis"/>
-        </w:rPr>
-        <w:t>planningDocument</w:t>
-      </w:r>
-    </w:p>
-    <w:p>
-      <w:pPr>
-        <w:pStyle w:val="Normal"/>
-        <w:suppressLineNumbers w:val="0"/>
-        <w:bidi w:val="0"/>
-        <w:spacing w:before="0" w:beforeAutospacing="off" w:after="160" w:afterAutospacing="off" w:line="259" w:lineRule="auto"/>
-        <w:ind w:left="0" w:right="0"/>
-        <w:jc w:val="left"/>
-        <w:rPr/>
-      </w:pPr>
-      <w:r>
-        <w:rPr/>
-        <w:t xml:space="preserve">Alex </w:t>
-      </w:r>
-      <w:r>
-        <w:rPr/>
-        <w:t>finished</w:t>
-      </w:r>
-      <w:r>
-        <w:rPr/>
-        <w:t xml:space="preserve"> technical planning</w:t>
-      </w:r>
-    </w:p>
-    <w:p>
-      <w:pPr>
-        <w:pStyle w:val="Heading2"/>
-        <w:suppressLineNumbers w:val="0"/>
-        <w:bidi w:val="0"/>
-        <w:spacing w:before="160" w:beforeAutospacing="off" w:after="80" w:afterAutospacing="off" w:line="259" w:lineRule="auto"/>
-        <w:ind w:left="0" w:right="0"/>
-        <w:jc w:val="left"/>
-        <w:rPr/>
-      </w:pPr>
-      <w:r>
-        <w:rPr/>
-        <w:t>Planning Document Updated</w:t>
-      </w:r>
-    </w:p>
-    <w:p>
-      <w:pPr>
-        <w:pStyle w:val="Heading3"/>
-        <w:suppressLineNumbers w:val="0"/>
-        <w:bidi w:val="0"/>
-        <w:spacing w:before="160" w:beforeAutospacing="off" w:after="80" w:afterAutospacing="off" w:line="259" w:lineRule="auto"/>
-        <w:ind w:left="0" w:right="0"/>
-        <w:jc w:val="left"/>
-        <w:rPr/>
-      </w:pPr>
-      <w:r>
-        <w:rPr>
-          <w:rStyle w:val="SubtleEmphasis"/>
-        </w:rPr>
-        <w:t>15/03/24</w:t>
-      </w:r>
-    </w:p>
-    <w:p>
-      <w:pPr>
-        <w:pStyle w:val="Normal"/>
-        <w:suppressLineNumbers w:val="0"/>
-        <w:bidi w:val="0"/>
-        <w:spacing w:before="0" w:beforeAutospacing="off" w:after="160" w:afterAutospacing="off" w:line="259" w:lineRule="auto"/>
-        <w:ind w:left="0" w:right="0"/>
-        <w:jc w:val="left"/>
-        <w:rPr/>
-      </w:pPr>
-      <w:r>
-        <w:rPr>
-          <w:rStyle w:val="SubtleEmphasis"/>
-        </w:rPr>
-        <w:t>planningDocument</w:t>
-      </w:r>
-    </w:p>
-    <w:p>
-      <w:pPr>
-        <w:pStyle w:val="Normal"/>
-        <w:suppressLineNumbers w:val="0"/>
-        <w:bidi w:val="0"/>
-        <w:spacing w:before="0" w:beforeAutospacing="off" w:after="160" w:afterAutospacing="off" w:line="259" w:lineRule="auto"/>
-        <w:ind w:left="0" w:right="0"/>
-        <w:jc w:val="left"/>
-        <w:rPr/>
-      </w:pPr>
-      <w:r>
-        <w:rPr/>
-        <w:t xml:space="preserve">Link added for wireframes and </w:t>
-      </w:r>
-      <w:r>
-        <w:rPr/>
-        <w:t>mockups</w:t>
-      </w:r>
-      <w:r>
-        <w:rPr/>
-        <w:t xml:space="preserve"> by Alyssa</w:t>
-      </w:r>
-    </w:p>
-    <w:p>
-      <w:pPr>
-        <w:pStyle w:val="Normal"/>
-        <w:suppressLineNumbers w:val="0"/>
-        <w:bidi w:val="0"/>
-        <w:spacing w:before="0" w:beforeAutospacing="off" w:after="160" w:afterAutospacing="off" w:line="259" w:lineRule="auto"/>
-        <w:ind w:left="0" w:right="0"/>
-        <w:jc w:val="left"/>
-        <w:rPr/>
-      </w:pPr>
-    </w:p>
-    <w:p>
-      <w:pPr>
-        <w:pStyle w:val="Normal"/>
-        <w:suppressLineNumbers w:val="0"/>
-        <w:bidi w:val="0"/>
-        <w:spacing w:before="0" w:beforeAutospacing="off" w:after="160" w:afterAutospacing="off" w:line="259" w:lineRule="auto"/>
-        <w:ind w:left="0" w:right="0"/>
-        <w:jc w:val="left"/>
-        <w:rPr/>
-      </w:pPr>
-    </w:p>
-    <w:p>
-      <w:pPr>
-        <w:pStyle w:val="Normal"/>
-        <w:suppressLineNumbers w:val="0"/>
-        <w:bidi w:val="0"/>
-        <w:spacing w:before="0" w:beforeAutospacing="off" w:after="160" w:afterAutospacing="off" w:line="259" w:lineRule="auto"/>
-        <w:ind w:left="0" w:right="0"/>
-        <w:jc w:val="left"/>
-      </w:pPr>
-    </w:p>
-    <w:p>
-      <w:pPr>
-        <w:pStyle w:val="Normal"/>
-        <w:suppressLineNumbers w:val="0"/>
-        <w:bidi w:val="0"/>
-        <w:spacing w:before="0" w:beforeAutospacing="off" w:after="160" w:afterAutospacing="off" w:line="259" w:lineRule="auto"/>
-        <w:ind w:left="0" w:right="0"/>
-        <w:jc w:val="left"/>
-      </w:pPr>
-    </w:p>
-    <w:p>
-      <w:pPr>
-        <w:pStyle w:val="Normal"/>
-      </w:pPr>
-    </w:p>
+        <w:t>Main Branch Updated</w:t>
+      </w:r>
+    </w:p>
+    <w:p>
+      <w:pPr>
+        <w:keepNext/>
+        <w:keepLines/>
+        <w:spacing w:before="160" w:after="80"/>
+        <w:outlineLvl w:val="2"/>
+        <w:rPr>
+          <w:rFonts w:eastAsiaTheme="majorEastAsia" w:cstheme="majorBidi"/>
+          <w:i/>
+          <w:iCs/>
+          <w:color w:val="404040" w:themeColor="text1" w:themeTint="BF"/>
+          <w:sz w:val="28"/>
+          <w:szCs w:val="28"/>
+        </w:rPr>
+      </w:pPr>
+      <w:r>
+        <w:rPr>
+          <w:rFonts w:eastAsiaTheme="majorEastAsia" w:cstheme="majorBidi"/>
+          <w:i/>
+          <w:iCs/>
+          <w:color w:val="404040" w:themeColor="text1" w:themeTint="BF"/>
+          <w:sz w:val="28"/>
+          <w:szCs w:val="28"/>
+        </w:rPr>
+        <w:t>19</w:t>
+      </w:r>
+      <w:r>
+        <w:rPr>
+          <w:rFonts w:eastAsiaTheme="majorEastAsia" w:cstheme="majorBidi"/>
+          <w:i/>
+          <w:iCs/>
+          <w:color w:val="404040" w:themeColor="text1" w:themeTint="BF"/>
+          <w:sz w:val="28"/>
+          <w:szCs w:val="28"/>
+        </w:rPr>
+        <w:t>/0</w:t>
+      </w:r>
+      <w:r>
+        <w:rPr>
+          <w:rFonts w:eastAsiaTheme="majorEastAsia" w:cstheme="majorBidi"/>
+          <w:i/>
+          <w:iCs/>
+          <w:color w:val="404040" w:themeColor="text1" w:themeTint="BF"/>
+          <w:sz w:val="28"/>
+          <w:szCs w:val="28"/>
+        </w:rPr>
+        <w:t>3</w:t>
+      </w:r>
+      <w:r>
+        <w:rPr>
+          <w:rFonts w:eastAsiaTheme="majorEastAsia" w:cstheme="majorBidi"/>
+          <w:i/>
+          <w:iCs/>
+          <w:color w:val="404040" w:themeColor="text1" w:themeTint="BF"/>
+          <w:sz w:val="28"/>
+          <w:szCs w:val="28"/>
+        </w:rPr>
+        <w:t>/24</w:t>
+      </w:r>
+    </w:p>
+    <w:p>
+      <w:pPr>
+        <w:rPr>
+          <w:i/>
+          <w:iCs/>
+          <w:color w:val="404040" w:themeColor="text1" w:themeTint="BF"/>
+        </w:rPr>
+      </w:pPr>
+      <w:r>
+        <w:rPr>
+          <w:i/>
+          <w:iCs/>
+          <w:color w:val="404040" w:themeColor="text1" w:themeTint="BF"/>
+        </w:rPr>
+        <w:t>Main Branch</w:t>
+      </w:r>
+    </w:p>
+    <w:p>
+      <w:pPr>
+        <w:keepNext/>
+        <w:keepLines/>
+        <w:spacing w:before="160" w:after="80"/>
+        <w:outlineLvl w:val="1"/>
+      </w:pPr>
+      <w:r>
+        <w:t>R</w:t>
+      </w:r>
+      <w:r>
+        <w:t xml:space="preserve">eact front end </w:t>
+      </w:r>
+      <w:r>
+        <w:t>installed,</w:t>
+      </w:r>
+      <w:r>
+        <w:t xml:space="preserve"> and components and pages folders added to the </w:t>
+      </w:r>
+      <w:proofErr w:type="spellStart"/>
+      <w:r>
+        <w:t>src</w:t>
+      </w:r>
+      <w:proofErr w:type="spellEnd"/>
+      <w:r>
+        <w:t xml:space="preserve"> folder. also installed react-router-</w:t>
+      </w:r>
+      <w:proofErr w:type="spellStart"/>
+      <w:r>
+        <w:t>dom</w:t>
+      </w:r>
+      <w:proofErr w:type="spellEnd"/>
+      <w:r>
+        <w:t xml:space="preserve"> (Alex)</w:t>
+      </w:r>
+    </w:p>
+    <w:p>
+      <w:pPr>
+        <w:keepNext/>
+        <w:keepLines/>
+        <w:spacing w:before="160" w:after="80"/>
+        <w:outlineLvl w:val="1"/>
+        <w:rPr>
+          <w:rFonts w:asciiTheme="majorHAnsi" w:eastAsiaTheme="majorEastAsia" w:hAnsiTheme="majorHAnsi" w:cstheme="majorBidi"/>
+          <w:color w:val="0F4761" w:themeColor="accent1" w:themeShade="BF"/>
+          <w:sz w:val="32"/>
+          <w:szCs w:val="32"/>
+        </w:rPr>
+      </w:pPr>
+      <w:r>
+        <w:rPr>
+          <w:rFonts w:asciiTheme="majorHAnsi" w:eastAsiaTheme="majorEastAsia" w:hAnsiTheme="majorHAnsi" w:cstheme="majorBidi"/>
+          <w:color w:val="0F4761" w:themeColor="accent1" w:themeShade="BF"/>
+          <w:sz w:val="32"/>
+          <w:szCs w:val="32"/>
+        </w:rPr>
+        <w:t>Main Branch Updated</w:t>
+      </w:r>
+    </w:p>
+    <w:p>
+      <w:pPr>
+        <w:keepNext/>
+        <w:keepLines/>
+        <w:spacing w:before="160" w:after="80"/>
+        <w:outlineLvl w:val="2"/>
+        <w:rPr>
+          <w:rFonts w:eastAsiaTheme="majorEastAsia" w:cstheme="majorBidi"/>
+          <w:i/>
+          <w:iCs/>
+          <w:color w:val="404040" w:themeColor="text1" w:themeTint="BF"/>
+          <w:sz w:val="28"/>
+          <w:szCs w:val="28"/>
+        </w:rPr>
+      </w:pPr>
+      <w:r>
+        <w:rPr>
+          <w:rFonts w:eastAsiaTheme="majorEastAsia" w:cstheme="majorBidi"/>
+          <w:i/>
+          <w:iCs/>
+          <w:color w:val="404040" w:themeColor="text1" w:themeTint="BF"/>
+          <w:sz w:val="28"/>
+          <w:szCs w:val="28"/>
+        </w:rPr>
+        <w:t>22</w:t>
+      </w:r>
+      <w:r>
+        <w:rPr>
+          <w:rFonts w:eastAsiaTheme="majorEastAsia" w:cstheme="majorBidi"/>
+          <w:i/>
+          <w:iCs/>
+          <w:color w:val="404040" w:themeColor="text1" w:themeTint="BF"/>
+          <w:sz w:val="28"/>
+          <w:szCs w:val="28"/>
+        </w:rPr>
+        <w:t>/03/24</w:t>
+      </w:r>
+    </w:p>
+    <w:p>
+      <w:pPr>
+        <w:rPr>
+          <w:i/>
+          <w:iCs/>
+          <w:color w:val="404040" w:themeColor="text1" w:themeTint="BF"/>
+        </w:rPr>
+      </w:pPr>
+      <w:r>
+        <w:rPr>
+          <w:i/>
+          <w:iCs/>
+          <w:color w:val="404040" w:themeColor="text1" w:themeTint="BF"/>
+        </w:rPr>
+        <w:t>Main Branch</w:t>
+      </w:r>
+    </w:p>
+    <w:p>
+      <w:pPr>
+        <w:keepNext/>
+        <w:keepLines/>
+        <w:spacing w:before="160" w:after="80"/>
+        <w:outlineLvl w:val="1"/>
+      </w:pPr>
+      <w:r>
+        <w:t>C</w:t>
+      </w:r>
+      <w:r>
+        <w:t xml:space="preserve">reate </w:t>
+      </w:r>
+      <w:proofErr w:type="spellStart"/>
+      <w:r>
+        <w:t>inital</w:t>
+      </w:r>
+      <w:proofErr w:type="spellEnd"/>
+      <w:r>
+        <w:t xml:space="preserve"> schema for matte and moulding</w:t>
+      </w:r>
+      <w:r>
+        <w:t>. (Alyssa)</w:t>
+      </w:r>
+    </w:p>
+    <w:p>
+      <w:pPr>
+        <w:keepNext/>
+        <w:keepLines/>
+        <w:spacing w:before="160" w:after="80"/>
+        <w:outlineLvl w:val="1"/>
+        <w:rPr>
+          <w:rFonts w:asciiTheme="majorHAnsi" w:eastAsiaTheme="majorEastAsia" w:hAnsiTheme="majorHAnsi" w:cstheme="majorBidi"/>
+          <w:color w:val="0F4761" w:themeColor="accent1" w:themeShade="BF"/>
+          <w:sz w:val="32"/>
+          <w:szCs w:val="32"/>
+        </w:rPr>
+      </w:pPr>
+      <w:r>
+        <w:rPr>
+          <w:rFonts w:asciiTheme="majorHAnsi" w:eastAsiaTheme="majorEastAsia" w:hAnsiTheme="majorHAnsi" w:cstheme="majorBidi"/>
+          <w:color w:val="0F4761" w:themeColor="accent1" w:themeShade="BF"/>
+          <w:sz w:val="32"/>
+          <w:szCs w:val="32"/>
+        </w:rPr>
+        <w:t>Main Branch Updated</w:t>
+      </w:r>
+    </w:p>
+    <w:p>
+      <w:pPr>
+        <w:keepNext/>
+        <w:keepLines/>
+        <w:spacing w:before="160" w:after="80"/>
+        <w:outlineLvl w:val="2"/>
+        <w:rPr>
+          <w:rFonts w:eastAsiaTheme="majorEastAsia" w:cstheme="majorBidi"/>
+          <w:i/>
+          <w:iCs/>
+          <w:color w:val="404040" w:themeColor="text1" w:themeTint="BF"/>
+          <w:sz w:val="28"/>
+          <w:szCs w:val="28"/>
+        </w:rPr>
+      </w:pPr>
+      <w:r>
+        <w:rPr>
+          <w:rFonts w:eastAsiaTheme="majorEastAsia" w:cstheme="majorBidi"/>
+          <w:i/>
+          <w:iCs/>
+          <w:color w:val="404040" w:themeColor="text1" w:themeTint="BF"/>
+          <w:sz w:val="28"/>
+          <w:szCs w:val="28"/>
+        </w:rPr>
+        <w:t>2</w:t>
+      </w:r>
+      <w:r>
+        <w:rPr>
+          <w:rFonts w:eastAsiaTheme="majorEastAsia" w:cstheme="majorBidi"/>
+          <w:i/>
+          <w:iCs/>
+          <w:color w:val="404040" w:themeColor="text1" w:themeTint="BF"/>
+          <w:sz w:val="28"/>
+          <w:szCs w:val="28"/>
+        </w:rPr>
+        <w:t>6</w:t>
+      </w:r>
+      <w:r>
+        <w:rPr>
+          <w:rFonts w:eastAsiaTheme="majorEastAsia" w:cstheme="majorBidi"/>
+          <w:i/>
+          <w:iCs/>
+          <w:color w:val="404040" w:themeColor="text1" w:themeTint="BF"/>
+          <w:sz w:val="28"/>
+          <w:szCs w:val="28"/>
+        </w:rPr>
+        <w:t>/03/24</w:t>
+      </w:r>
+    </w:p>
+    <w:p>
+      <w:pPr>
+        <w:rPr>
+          <w:i/>
+          <w:iCs/>
+          <w:color w:val="404040" w:themeColor="text1" w:themeTint="BF"/>
+        </w:rPr>
+      </w:pPr>
+      <w:r>
+        <w:rPr>
+          <w:i/>
+          <w:iCs/>
+          <w:color w:val="404040" w:themeColor="text1" w:themeTint="BF"/>
+        </w:rPr>
+        <w:t>Main Branch</w:t>
+      </w:r>
+    </w:p>
+    <w:p>
+      <w:pPr>
+        <w:keepNext/>
+        <w:keepLines/>
+        <w:spacing w:before="160" w:after="80"/>
+        <w:outlineLvl w:val="1"/>
+      </w:pPr>
+      <w:r>
+        <w:t>Finished Routes, controllers, models.</w:t>
+      </w:r>
+      <w:r>
+        <w:t xml:space="preserve"> (Alyssa)</w:t>
+      </w:r>
+    </w:p>
+    <w:p>
+      <w:pPr>
+        <w:keepNext/>
+        <w:keepLines/>
+        <w:spacing w:before="160" w:after="80"/>
+        <w:outlineLvl w:val="1"/>
+        <w:rPr>
+          <w:rFonts w:asciiTheme="majorHAnsi" w:eastAsiaTheme="majorEastAsia" w:hAnsiTheme="majorHAnsi" w:cstheme="majorBidi"/>
+          <w:color w:val="0F4761" w:themeColor="accent1" w:themeShade="BF"/>
+          <w:sz w:val="32"/>
+          <w:szCs w:val="32"/>
+        </w:rPr>
+      </w:pPr>
+      <w:r>
+        <w:rPr>
+          <w:rFonts w:asciiTheme="majorHAnsi" w:eastAsiaTheme="majorEastAsia" w:hAnsiTheme="majorHAnsi" w:cstheme="majorBidi"/>
+          <w:color w:val="0F4761" w:themeColor="accent1" w:themeShade="BF"/>
+          <w:sz w:val="32"/>
+          <w:szCs w:val="32"/>
+        </w:rPr>
+        <w:t>Pull Request</w:t>
+      </w:r>
+    </w:p>
+    <w:p>
+      <w:pPr>
+        <w:keepNext/>
+        <w:keepLines/>
+        <w:spacing w:before="160" w:after="80"/>
+        <w:outlineLvl w:val="2"/>
+        <w:rPr>
+          <w:rFonts w:eastAsiaTheme="majorEastAsia" w:cstheme="majorBidi"/>
+          <w:i/>
+          <w:iCs/>
+          <w:color w:val="404040" w:themeColor="text1" w:themeTint="BF"/>
+          <w:sz w:val="28"/>
+          <w:szCs w:val="28"/>
+        </w:rPr>
+      </w:pPr>
+      <w:r>
+        <w:rPr>
+          <w:rFonts w:eastAsiaTheme="majorEastAsia" w:cstheme="majorBidi"/>
+          <w:i/>
+          <w:iCs/>
+          <w:color w:val="404040" w:themeColor="text1" w:themeTint="BF"/>
+          <w:sz w:val="28"/>
+          <w:szCs w:val="28"/>
+        </w:rPr>
+        <w:t>08/04/24</w:t>
+      </w:r>
+    </w:p>
+    <w:p>
+      <w:pPr>
+        <w:rPr>
+          <w:i/>
+          <w:iCs/>
+          <w:color w:val="404040" w:themeColor="text1" w:themeTint="BF"/>
+        </w:rPr>
+      </w:pPr>
+      <w:r>
+        <w:rPr>
+          <w:i/>
+          <w:iCs/>
+          <w:color w:val="404040" w:themeColor="text1" w:themeTint="BF"/>
+        </w:rPr>
+        <w:t xml:space="preserve">Pull request: Merge components creation branch into </w:t>
+      </w:r>
+      <w:proofErr w:type="gramStart"/>
+      <w:r>
+        <w:rPr>
+          <w:i/>
+          <w:iCs/>
+          <w:color w:val="404040" w:themeColor="text1" w:themeTint="BF"/>
+        </w:rPr>
+        <w:t>main</w:t>
+      </w:r>
+      <w:proofErr w:type="gramEnd"/>
+    </w:p>
+    <w:p>
+      <w:r>
+        <w:t>Components created on separate branch and now moved into main.</w:t>
+      </w:r>
+    </w:p>
+    <w:p>
+      <w:pPr>
+        <w:keepNext/>
+        <w:keepLines/>
+        <w:spacing w:before="160" w:after="80"/>
+        <w:outlineLvl w:val="1"/>
+        <w:rPr>
+          <w:rFonts w:asciiTheme="majorHAnsi" w:eastAsiaTheme="majorEastAsia" w:hAnsiTheme="majorHAnsi" w:cstheme="majorBidi"/>
+          <w:color w:val="0F4761" w:themeColor="accent1" w:themeShade="BF"/>
+          <w:sz w:val="32"/>
+          <w:szCs w:val="32"/>
+        </w:rPr>
+      </w:pPr>
+      <w:r>
+        <w:rPr>
+          <w:rFonts w:asciiTheme="majorHAnsi" w:eastAsiaTheme="majorEastAsia" w:hAnsiTheme="majorHAnsi" w:cstheme="majorBidi"/>
+          <w:color w:val="0F4761" w:themeColor="accent1" w:themeShade="BF"/>
+          <w:sz w:val="32"/>
+          <w:szCs w:val="32"/>
+        </w:rPr>
+        <w:t>Pull Request</w:t>
+      </w:r>
+    </w:p>
+    <w:p>
+      <w:pPr>
+        <w:keepNext/>
+        <w:keepLines/>
+        <w:spacing w:before="160" w:after="80"/>
+        <w:outlineLvl w:val="2"/>
+        <w:rPr>
+          <w:rFonts w:eastAsiaTheme="majorEastAsia" w:cstheme="majorBidi"/>
+          <w:i/>
+          <w:iCs/>
+          <w:color w:val="404040" w:themeColor="text1" w:themeTint="BF"/>
+          <w:sz w:val="28"/>
+          <w:szCs w:val="28"/>
+        </w:rPr>
+      </w:pPr>
+      <w:r>
+        <w:rPr>
+          <w:rFonts w:eastAsiaTheme="majorEastAsia" w:cstheme="majorBidi"/>
+          <w:i/>
+          <w:iCs/>
+          <w:color w:val="404040" w:themeColor="text1" w:themeTint="BF"/>
+          <w:sz w:val="28"/>
+          <w:szCs w:val="28"/>
+        </w:rPr>
+        <w:t>16</w:t>
+      </w:r>
+      <w:r>
+        <w:rPr>
+          <w:rFonts w:eastAsiaTheme="majorEastAsia" w:cstheme="majorBidi"/>
+          <w:i/>
+          <w:iCs/>
+          <w:color w:val="404040" w:themeColor="text1" w:themeTint="BF"/>
+          <w:sz w:val="28"/>
+          <w:szCs w:val="28"/>
+        </w:rPr>
+        <w:t>/04/24</w:t>
+      </w:r>
+    </w:p>
+    <w:p>
+      <w:pPr>
+        <w:rPr>
+          <w:i/>
+          <w:iCs/>
+          <w:color w:val="404040" w:themeColor="text1" w:themeTint="BF"/>
+        </w:rPr>
+      </w:pPr>
+      <w:r>
+        <w:rPr>
+          <w:i/>
+          <w:iCs/>
+          <w:color w:val="404040" w:themeColor="text1" w:themeTint="BF"/>
+        </w:rPr>
+        <w:t xml:space="preserve">Pull request: Merge </w:t>
+      </w:r>
+      <w:r>
+        <w:rPr>
+          <w:i/>
+          <w:iCs/>
+          <w:color w:val="404040" w:themeColor="text1" w:themeTint="BF"/>
+        </w:rPr>
+        <w:t xml:space="preserve">Stock Form into </w:t>
+      </w:r>
+      <w:proofErr w:type="gramStart"/>
+      <w:r>
+        <w:rPr>
+          <w:i/>
+          <w:iCs/>
+          <w:color w:val="404040" w:themeColor="text1" w:themeTint="BF"/>
+        </w:rPr>
+        <w:t>main</w:t>
+      </w:r>
+      <w:proofErr w:type="gramEnd"/>
+    </w:p>
+    <w:p>
+      <w:r>
+        <w:t>Created stock form and merged branch into main</w:t>
+      </w:r>
+      <w:r>
+        <w:t>.</w:t>
+      </w:r>
+      <w:r>
+        <w:t xml:space="preserve"> (Alex)</w:t>
+      </w:r>
+    </w:p>
+    <w:p>
+      <w:pPr>
+        <w:keepNext/>
+        <w:keepLines/>
+        <w:spacing w:before="160" w:after="80"/>
+        <w:outlineLvl w:val="1"/>
+        <w:rPr>
+          <w:rFonts w:asciiTheme="majorHAnsi" w:eastAsiaTheme="majorEastAsia" w:hAnsiTheme="majorHAnsi" w:cstheme="majorBidi"/>
+          <w:color w:val="0F4761" w:themeColor="accent1" w:themeShade="BF"/>
+          <w:sz w:val="32"/>
+          <w:szCs w:val="32"/>
+        </w:rPr>
+      </w:pPr>
+      <w:r>
+        <w:rPr>
+          <w:rFonts w:asciiTheme="majorHAnsi" w:eastAsiaTheme="majorEastAsia" w:hAnsiTheme="majorHAnsi" w:cstheme="majorBidi"/>
+          <w:color w:val="0F4761" w:themeColor="accent1" w:themeShade="BF"/>
+          <w:sz w:val="32"/>
+          <w:szCs w:val="32"/>
+        </w:rPr>
+        <w:t>Pull Request</w:t>
+      </w:r>
+    </w:p>
+    <w:p>
+      <w:pPr>
+        <w:keepNext/>
+        <w:keepLines/>
+        <w:spacing w:before="160" w:after="80"/>
+        <w:outlineLvl w:val="2"/>
+        <w:rPr>
+          <w:rFonts w:eastAsiaTheme="majorEastAsia" w:cstheme="majorBidi"/>
+          <w:i/>
+          <w:iCs/>
+          <w:color w:val="404040" w:themeColor="text1" w:themeTint="BF"/>
+          <w:sz w:val="28"/>
+          <w:szCs w:val="28"/>
+        </w:rPr>
+      </w:pPr>
+      <w:r>
+        <w:rPr>
+          <w:rFonts w:eastAsiaTheme="majorEastAsia" w:cstheme="majorBidi"/>
+          <w:i/>
+          <w:iCs/>
+          <w:color w:val="404040" w:themeColor="text1" w:themeTint="BF"/>
+          <w:sz w:val="28"/>
+          <w:szCs w:val="28"/>
+        </w:rPr>
+        <w:t>16/04/24</w:t>
+      </w:r>
+    </w:p>
+    <w:p>
+      <w:pPr>
+        <w:rPr>
+          <w:i/>
+          <w:iCs/>
+          <w:color w:val="404040" w:themeColor="text1" w:themeTint="BF"/>
+        </w:rPr>
+      </w:pPr>
+      <w:r>
+        <w:rPr>
+          <w:i/>
+          <w:iCs/>
+          <w:color w:val="404040" w:themeColor="text1" w:themeTint="BF"/>
+        </w:rPr>
+        <w:t xml:space="preserve">Pull request: </w:t>
+      </w:r>
+      <w:r>
+        <w:rPr>
+          <w:i/>
+          <w:iCs/>
+          <w:color w:val="404040" w:themeColor="text1" w:themeTint="BF"/>
+        </w:rPr>
+        <w:t>View and Search</w:t>
+      </w:r>
+      <w:r>
+        <w:rPr>
+          <w:i/>
+          <w:iCs/>
+          <w:color w:val="404040" w:themeColor="text1" w:themeTint="BF"/>
+        </w:rPr>
+        <w:t xml:space="preserve"> into </w:t>
+      </w:r>
+      <w:proofErr w:type="gramStart"/>
+      <w:r>
+        <w:rPr>
+          <w:i/>
+          <w:iCs/>
+          <w:color w:val="404040" w:themeColor="text1" w:themeTint="BF"/>
+        </w:rPr>
+        <w:t>main</w:t>
+      </w:r>
+      <w:proofErr w:type="gramEnd"/>
+    </w:p>
+    <w:p>
+      <w:r>
+        <w:t xml:space="preserve">Created </w:t>
+      </w:r>
+      <w:r>
+        <w:t xml:space="preserve">View and search </w:t>
+      </w:r>
+      <w:proofErr w:type="gramStart"/>
+      <w:r>
+        <w:t xml:space="preserve">all, </w:t>
+      </w:r>
+      <w:r>
+        <w:t xml:space="preserve"> and</w:t>
+      </w:r>
+      <w:proofErr w:type="gramEnd"/>
+      <w:r>
+        <w:t xml:space="preserve"> merged branch into main. (Alex)</w:t>
+      </w:r>
+    </w:p>
+    <w:p/>
+    <w:p/>
+    <w:p/>
+    <w:p/>
     <w:sectPr>
-      <w:headerReference w:type="default" r:id="rId6"/>
-      <w:pgSz w:w="11906" w:h="16838" w:orient="portrait"/>
+      <w:headerReference w:type="default" r:id="rId9"/>
+      <w:pgSz w:w="11906" w:h="16838"/>
       <w:pgMar w:top="1440" w:right="1440" w:bottom="1440" w:left="1440" w:header="708" w:footer="708" w:gutter="0"/>
       <w:cols w:space="708"/>
       <w:docGrid w:linePitch="360"/>
@@ -519,7 +958,7 @@
 </file>
 
 <file path=word/endnotes.xml><?xml version="1.0" encoding="utf-8"?>
-<w:endnotes xmlns:wpc="http://schemas.microsoft.com/office/word/2010/wordprocessingCanvas" xmlns:cx="http://schemas.microsoft.com/office/drawing/2014/chartex" xmlns:cx1="http://schemas.microsoft.com/office/drawing/2015/9/8/chartex" xmlns:cx2="http://schemas.microsoft.com/office/drawing/2015/10/21/chartex" xmlns:cx3="http://schemas.microsoft.com/office/drawing/2016/5/9/chartex" xmlns:cx4="http://schemas.microsoft.com/office/drawing/2016/5/10/chartex" xmlns:cx5="http://schemas.microsoft.com/office/drawing/2016/5/11/chartex" xmlns:cx6="http://schemas.microsoft.com/office/drawing/2016/5/12/chartex" xmlns:cx7="http://schemas.microsoft.com/office/drawing/2016/5/13/chartex" xmlns:cx8="http://schemas.microsoft.com/office/drawing/2016/5/14/chartex" xmlns:mc="http://schemas.openxmlformats.org/markup-compatibility/2006" xmlns:aink="http://schemas.microsoft.com/office/drawing/2016/ink" xmlns:am3d="http://schemas.microsoft.com/office/drawing/2017/model3d" xmlns:o="urn:schemas-microsoft-com:office:office" xmlns:oel="http://schemas.microsoft.com/office/2019/extlst" xmlns:r="http://schemas.openxmlformats.org/officeDocument/2006/relationships" xmlns:m="http://schemas.openxmlformats.org/officeDocument/2006/math" xmlns:v="urn:schemas-microsoft-com:vml" xmlns:wp14="http://schemas.microsoft.com/office/word/2010/wordprocessingDrawing" xmlns:wp="http://schemas.openxmlformats.org/drawingml/2006/wordprocessingDrawing" xmlns:w10="urn:schemas-microsoft-com:office:word" xmlns:w="http://schemas.openxmlformats.org/wordprocessingml/2006/main" xmlns:w14="http://schemas.microsoft.com/office/word/2010/wordml" xmlns:w15="http://schemas.microsoft.com/office/word/2012/wordml" xmlns:w16cex="http://schemas.microsoft.com/office/word/2018/wordml/cex" xmlns:w16cid="http://schemas.microsoft.com/office/word/2016/wordml/cid" xmlns:w16="http://schemas.microsoft.com/office/word/2018/wordml" xmlns:w16sdtdh="http://schemas.microsoft.com/office/word/2020/wordml/sdtdatahash" xmlns:w16se="http://schemas.microsoft.com/office/word/2015/wordml/symex" xmlns:wpg="http://schemas.microsoft.com/office/word/2010/wordprocessingGroup" xmlns:wpi="http://schemas.microsoft.com/office/word/2010/wordprocessingInk" xmlns:wne="http://schemas.microsoft.com/office/word/2006/wordml" xmlns:wps="http://schemas.microsoft.com/office/word/2010/wordprocessingShape" mc:Ignorable="w14 w15 w16se w16cid w16 w16cex w16sdtdh wp14">
+<w:endnotes xmlns:wpc="http://schemas.microsoft.com/office/word/2010/wordprocessingCanvas" xmlns:cx="http://schemas.microsoft.com/office/drawing/2014/chartex" xmlns:cx1="http://schemas.microsoft.com/office/drawing/2015/9/8/chartex" xmlns:cx2="http://schemas.microsoft.com/office/drawing/2015/10/21/chartex" xmlns:cx3="http://schemas.microsoft.com/office/drawing/2016/5/9/chartex" xmlns:cx4="http://schemas.microsoft.com/office/drawing/2016/5/10/chartex" xmlns:cx5="http://schemas.microsoft.com/office/drawing/2016/5/11/chartex" xmlns:cx6="http://schemas.microsoft.com/office/drawing/2016/5/12/chartex" xmlns:cx7="http://schemas.microsoft.com/office/drawing/2016/5/13/chartex" xmlns:cx8="http://schemas.microsoft.com/office/drawing/2016/5/14/chartex" xmlns:mc="http://schemas.openxmlformats.org/markup-compatibility/2006" xmlns:aink="http://schemas.microsoft.com/office/drawing/2016/ink" xmlns:am3d="http://schemas.microsoft.com/office/drawing/2017/model3d" xmlns:o="urn:schemas-microsoft-com:office:office" xmlns:oel="http://schemas.microsoft.com/office/2019/extlst" xmlns:r="http://schemas.openxmlformats.org/officeDocument/2006/relationships" xmlns:m="http://schemas.openxmlformats.org/officeDocument/2006/math" xmlns:v="urn:schemas-microsoft-com:vml" xmlns:wp14="http://schemas.microsoft.com/office/word/2010/wordprocessingDrawing" xmlns:wp="http://schemas.openxmlformats.org/drawingml/2006/wordprocessingDrawing" xmlns:w10="urn:schemas-microsoft-com:office:word" xmlns:w="http://schemas.openxmlformats.org/wordprocessingml/2006/main" xmlns:w14="http://schemas.microsoft.com/office/word/2010/wordml" xmlns:w15="http://schemas.microsoft.com/office/word/2012/wordml" xmlns:w16cex="http://schemas.microsoft.com/office/word/2018/wordml/cex" xmlns:w16cid="http://schemas.microsoft.com/office/word/2016/wordml/cid" xmlns:w16="http://schemas.microsoft.com/office/word/2018/wordml" xmlns:w16du="http://schemas.microsoft.com/office/word/2023/wordml/word16du" xmlns:w16sdtdh="http://schemas.microsoft.com/office/word/2020/wordml/sdtdatahash" xmlns:w16se="http://schemas.microsoft.com/office/word/2015/wordml/symex" xmlns:wpg="http://schemas.microsoft.com/office/word/2010/wordprocessingGroup" xmlns:wpi="http://schemas.microsoft.com/office/word/2010/wordprocessingInk" xmlns:wne="http://schemas.microsoft.com/office/word/2006/wordml" xmlns:wps="http://schemas.microsoft.com/office/word/2010/wordprocessingShape" mc:Ignorable="w14 w15 w16se w16cid w16 w16cex w16sdtdh w16du wp14">
   <w:endnote w:type="separator" w:id="-1">
     <w:p>
       <w:pPr>
@@ -544,7 +983,7 @@
 </file>
 
 <file path=word/footnotes.xml><?xml version="1.0" encoding="utf-8"?>
-<w:footnotes xmlns:wpc="http://schemas.microsoft.com/office/word/2010/wordprocessingCanvas" xmlns:cx="http://schemas.microsoft.com/office/drawing/2014/chartex" xmlns:cx1="http://schemas.microsoft.com/office/drawing/2015/9/8/chartex" xmlns:cx2="http://schemas.microsoft.com/office/drawing/2015/10/21/chartex" xmlns:cx3="http://schemas.microsoft.com/office/drawing/2016/5/9/chartex" xmlns:cx4="http://schemas.microsoft.com/office/drawing/2016/5/10/chartex" xmlns:cx5="http://schemas.microsoft.com/office/drawing/2016/5/11/chartex" xmlns:cx6="http://schemas.microsoft.com/office/drawing/2016/5/12/chartex" xmlns:cx7="http://schemas.microsoft.com/office/drawing/2016/5/13/chartex" xmlns:cx8="http://schemas.microsoft.com/office/drawing/2016/5/14/chartex" xmlns:mc="http://schemas.openxmlformats.org/markup-compatibility/2006" xmlns:aink="http://schemas.microsoft.com/office/drawing/2016/ink" xmlns:am3d="http://schemas.microsoft.com/office/drawing/2017/model3d" xmlns:o="urn:schemas-microsoft-com:office:office" xmlns:oel="http://schemas.microsoft.com/office/2019/extlst" xmlns:r="http://schemas.openxmlformats.org/officeDocument/2006/relationships" xmlns:m="http://schemas.openxmlformats.org/officeDocument/2006/math" xmlns:v="urn:schemas-microsoft-com:vml" xmlns:wp14="http://schemas.microsoft.com/office/word/2010/wordprocessingDrawing" xmlns:wp="http://schemas.openxmlformats.org/drawingml/2006/wordprocessingDrawing" xmlns:w10="urn:schemas-microsoft-com:office:word" xmlns:w="http://schemas.openxmlformats.org/wordprocessingml/2006/main" xmlns:w14="http://schemas.microsoft.com/office/word/2010/wordml" xmlns:w15="http://schemas.microsoft.com/office/word/2012/wordml" xmlns:w16cex="http://schemas.microsoft.com/office/word/2018/wordml/cex" xmlns:w16cid="http://schemas.microsoft.com/office/word/2016/wordml/cid" xmlns:w16="http://schemas.microsoft.com/office/word/2018/wordml" xmlns:w16sdtdh="http://schemas.microsoft.com/office/word/2020/wordml/sdtdatahash" xmlns:w16se="http://schemas.microsoft.com/office/word/2015/wordml/symex" xmlns:wpg="http://schemas.microsoft.com/office/word/2010/wordprocessingGroup" xmlns:wpi="http://schemas.microsoft.com/office/word/2010/wordprocessingInk" xmlns:wne="http://schemas.microsoft.com/office/word/2006/wordml" xmlns:wps="http://schemas.microsoft.com/office/word/2010/wordprocessingShape" mc:Ignorable="w14 w15 w16se w16cid w16 w16cex w16sdtdh wp14">
+<w:footnotes xmlns:wpc="http://schemas.microsoft.com/office/word/2010/wordprocessingCanvas" xmlns:cx="http://schemas.microsoft.com/office/drawing/2014/chartex" xmlns:cx1="http://schemas.microsoft.com/office/drawing/2015/9/8/chartex" xmlns:cx2="http://schemas.microsoft.com/office/drawing/2015/10/21/chartex" xmlns:cx3="http://schemas.microsoft.com/office/drawing/2016/5/9/chartex" xmlns:cx4="http://schemas.microsoft.com/office/drawing/2016/5/10/chartex" xmlns:cx5="http://schemas.microsoft.com/office/drawing/2016/5/11/chartex" xmlns:cx6="http://schemas.microsoft.com/office/drawing/2016/5/12/chartex" xmlns:cx7="http://schemas.microsoft.com/office/drawing/2016/5/13/chartex" xmlns:cx8="http://schemas.microsoft.com/office/drawing/2016/5/14/chartex" xmlns:mc="http://schemas.openxmlformats.org/markup-compatibility/2006" xmlns:aink="http://schemas.microsoft.com/office/drawing/2016/ink" xmlns:am3d="http://schemas.microsoft.com/office/drawing/2017/model3d" xmlns:o="urn:schemas-microsoft-com:office:office" xmlns:oel="http://schemas.microsoft.com/office/2019/extlst" xmlns:r="http://schemas.openxmlformats.org/officeDocument/2006/relationships" xmlns:m="http://schemas.openxmlformats.org/officeDocument/2006/math" xmlns:v="urn:schemas-microsoft-com:vml" xmlns:wp14="http://schemas.microsoft.com/office/word/2010/wordprocessingDrawing" xmlns:wp="http://schemas.openxmlformats.org/drawingml/2006/wordprocessingDrawing" xmlns:w10="urn:schemas-microsoft-com:office:word" xmlns:w="http://schemas.openxmlformats.org/wordprocessingml/2006/main" xmlns:w14="http://schemas.microsoft.com/office/word/2010/wordml" xmlns:w15="http://schemas.microsoft.com/office/word/2012/wordml" xmlns:w16cex="http://schemas.microsoft.com/office/word/2018/wordml/cex" xmlns:w16cid="http://schemas.microsoft.com/office/word/2016/wordml/cid" xmlns:w16="http://schemas.microsoft.com/office/word/2018/wordml" xmlns:w16du="http://schemas.microsoft.com/office/word/2023/wordml/word16du" xmlns:w16sdtdh="http://schemas.microsoft.com/office/word/2020/wordml/sdtdatahash" xmlns:w16se="http://schemas.microsoft.com/office/word/2015/wordml/symex" xmlns:wpg="http://schemas.microsoft.com/office/word/2010/wordprocessingGroup" xmlns:wpi="http://schemas.microsoft.com/office/word/2010/wordprocessingInk" xmlns:wne="http://schemas.microsoft.com/office/word/2006/wordml" xmlns:wps="http://schemas.microsoft.com/office/word/2010/wordprocessingShape" mc:Ignorable="w14 w15 w16se w16cid w16 w16cex w16sdtdh w16du wp14">
   <w:footnote w:type="separator" w:id="-1">
     <w:p>
       <w:pPr>
@@ -569,7 +1008,7 @@
 </file>
 
 <file path=word/header1.xml><?xml version="1.0" encoding="utf-8"?>
-<w:hdr xmlns:wpc="http://schemas.microsoft.com/office/word/2010/wordprocessingCanvas" xmlns:cx="http://schemas.microsoft.com/office/drawing/2014/chartex" xmlns:cx1="http://schemas.microsoft.com/office/drawing/2015/9/8/chartex" xmlns:cx2="http://schemas.microsoft.com/office/drawing/2015/10/21/chartex" xmlns:cx3="http://schemas.microsoft.com/office/drawing/2016/5/9/chartex" xmlns:cx4="http://schemas.microsoft.com/office/drawing/2016/5/10/chartex" xmlns:cx5="http://schemas.microsoft.com/office/drawing/2016/5/11/chartex" xmlns:cx6="http://schemas.microsoft.com/office/drawing/2016/5/12/chartex" xmlns:cx7="http://schemas.microsoft.com/office/drawing/2016/5/13/chartex" xmlns:cx8="http://schemas.microsoft.com/office/drawing/2016/5/14/chartex" xmlns:mc="http://schemas.openxmlformats.org/markup-compatibility/2006" xmlns:aink="http://schemas.microsoft.com/office/drawing/2016/ink" xmlns:am3d="http://schemas.microsoft.com/office/drawing/2017/model3d" xmlns:o="urn:schemas-microsoft-com:office:office" xmlns:oel="http://schemas.microsoft.com/office/2019/extlst" xmlns:r="http://schemas.openxmlformats.org/officeDocument/2006/relationships" xmlns:m="http://schemas.openxmlformats.org/officeDocument/2006/math" xmlns:v="urn:schemas-microsoft-com:vml" xmlns:wp14="http://schemas.microsoft.com/office/word/2010/wordprocessingDrawing" xmlns:wp="http://schemas.openxmlformats.org/drawingml/2006/wordprocessingDrawing" xmlns:w10="urn:schemas-microsoft-com:office:word" xmlns:w="http://schemas.openxmlformats.org/wordprocessingml/2006/main" xmlns:w14="http://schemas.microsoft.com/office/word/2010/wordml" xmlns:w15="http://schemas.microsoft.com/office/word/2012/wordml" xmlns:w16cex="http://schemas.microsoft.com/office/word/2018/wordml/cex" xmlns:w16cid="http://schemas.microsoft.com/office/word/2016/wordml/cid" xmlns:w16="http://schemas.microsoft.com/office/word/2018/wordml" xmlns:w16sdtdh="http://schemas.microsoft.com/office/word/2020/wordml/sdtdatahash" xmlns:w16se="http://schemas.microsoft.com/office/word/2015/wordml/symex" xmlns:wpg="http://schemas.microsoft.com/office/word/2010/wordprocessingGroup" xmlns:wpi="http://schemas.microsoft.com/office/word/2010/wordprocessingInk" xmlns:wne="http://schemas.microsoft.com/office/word/2006/wordml" xmlns:wps="http://schemas.microsoft.com/office/word/2010/wordprocessingShape" mc:Ignorable="w14 w15 w16se w16cid w16 w16cex w16sdtdh wp14">
+<w:hdr xmlns:wpc="http://schemas.microsoft.com/office/word/2010/wordprocessingCanvas" xmlns:cx="http://schemas.microsoft.com/office/drawing/2014/chartex" xmlns:cx1="http://schemas.microsoft.com/office/drawing/2015/9/8/chartex" xmlns:cx2="http://schemas.microsoft.com/office/drawing/2015/10/21/chartex" xmlns:cx3="http://schemas.microsoft.com/office/drawing/2016/5/9/chartex" xmlns:cx4="http://schemas.microsoft.com/office/drawing/2016/5/10/chartex" xmlns:cx5="http://schemas.microsoft.com/office/drawing/2016/5/11/chartex" xmlns:cx6="http://schemas.microsoft.com/office/drawing/2016/5/12/chartex" xmlns:cx7="http://schemas.microsoft.com/office/drawing/2016/5/13/chartex" xmlns:cx8="http://schemas.microsoft.com/office/drawing/2016/5/14/chartex" xmlns:mc="http://schemas.openxmlformats.org/markup-compatibility/2006" xmlns:aink="http://schemas.microsoft.com/office/drawing/2016/ink" xmlns:am3d="http://schemas.microsoft.com/office/drawing/2017/model3d" xmlns:o="urn:schemas-microsoft-com:office:office" xmlns:oel="http://schemas.microsoft.com/office/2019/extlst" xmlns:r="http://schemas.openxmlformats.org/officeDocument/2006/relationships" xmlns:m="http://schemas.openxmlformats.org/officeDocument/2006/math" xmlns:v="urn:schemas-microsoft-com:vml" xmlns:wp14="http://schemas.microsoft.com/office/word/2010/wordprocessingDrawing" xmlns:wp="http://schemas.openxmlformats.org/drawingml/2006/wordprocessingDrawing" xmlns:w10="urn:schemas-microsoft-com:office:word" xmlns:w="http://schemas.openxmlformats.org/wordprocessingml/2006/main" xmlns:w14="http://schemas.microsoft.com/office/word/2010/wordml" xmlns:w15="http://schemas.microsoft.com/office/word/2012/wordml" xmlns:w16cex="http://schemas.microsoft.com/office/word/2018/wordml/cex" xmlns:w16cid="http://schemas.microsoft.com/office/word/2016/wordml/cid" xmlns:w16="http://schemas.microsoft.com/office/word/2018/wordml" xmlns:w16du="http://schemas.microsoft.com/office/word/2023/wordml/word16du" xmlns:w16sdtdh="http://schemas.microsoft.com/office/word/2020/wordml/sdtdatahash" xmlns:w16se="http://schemas.microsoft.com/office/word/2015/wordml/symex" xmlns:wpg="http://schemas.microsoft.com/office/word/2010/wordprocessingGroup" xmlns:wpi="http://schemas.microsoft.com/office/word/2010/wordprocessingInk" xmlns:wne="http://schemas.microsoft.com/office/word/2006/wordml" xmlns:wps="http://schemas.microsoft.com/office/word/2010/wordprocessingShape" mc:Ignorable="w14 w15 w16se w16cid w16 w16cex w16sdtdh w16du wp14">
   <w:p>
     <w:pPr>
       <w:pStyle w:val="Header"/>
@@ -582,11 +1021,11 @@
 </file>
 
 <file path=word/styles.xml><?xml version="1.0" encoding="utf-8"?>
-<w:styles xmlns:mc="http://schemas.openxmlformats.org/markup-compatibility/2006" xmlns:r="http://schemas.openxmlformats.org/officeDocument/2006/relationships" xmlns:w="http://schemas.openxmlformats.org/wordprocessingml/2006/main" xmlns:w14="http://schemas.microsoft.com/office/word/2010/wordml" xmlns:w15="http://schemas.microsoft.com/office/word/2012/wordml" xmlns:w16cex="http://schemas.microsoft.com/office/word/2018/wordml/cex" xmlns:w16cid="http://schemas.microsoft.com/office/word/2016/wordml/cid" xmlns:w16="http://schemas.microsoft.com/office/word/2018/wordml" xmlns:w16sdtdh="http://schemas.microsoft.com/office/word/2020/wordml/sdtdatahash" xmlns:w16se="http://schemas.microsoft.com/office/word/2015/wordml/symex" mc:Ignorable="w14 w15 w16se w16cid w16 w16cex w16sdtdh">
+<w:styles xmlns:mc="http://schemas.openxmlformats.org/markup-compatibility/2006" xmlns:r="http://schemas.openxmlformats.org/officeDocument/2006/relationships" xmlns:w="http://schemas.openxmlformats.org/wordprocessingml/2006/main" xmlns:w14="http://schemas.microsoft.com/office/word/2010/wordml" xmlns:w15="http://schemas.microsoft.com/office/word/2012/wordml" xmlns:w16cex="http://schemas.microsoft.com/office/word/2018/wordml/cex" xmlns:w16cid="http://schemas.microsoft.com/office/word/2016/wordml/cid" xmlns:w16="http://schemas.microsoft.com/office/word/2018/wordml" xmlns:w16du="http://schemas.microsoft.com/office/word/2023/wordml/word16du" xmlns:w16sdtdh="http://schemas.microsoft.com/office/word/2020/wordml/sdtdatahash" xmlns:w16se="http://schemas.microsoft.com/office/word/2015/wordml/symex" mc:Ignorable="w14 w15 w16se w16cid w16 w16cex w16sdtdh w16du">
   <w:docDefaults>
     <w:rPrDefault>
       <w:rPr>
-        <w:rFonts w:asciiTheme="minorHAnsi" w:hAnsiTheme="minorHAnsi" w:eastAsiaTheme="minorHAnsi" w:cstheme="minorBidi"/>
+        <w:rFonts w:asciiTheme="minorHAnsi" w:eastAsiaTheme="minorHAnsi" w:hAnsiTheme="minorHAnsi" w:cstheme="minorBidi"/>
         <w:kern w:val="2"/>
         <w:sz w:val="22"/>
         <w:szCs w:val="22"/>
@@ -603,14 +1042,14 @@
   <w:latentStyles w:defLockedState="0" w:defUIPriority="99" w:defSemiHidden="0" w:defUnhideWhenUsed="0" w:defQFormat="0" w:count="376">
     <w:lsdException w:name="Normal" w:uiPriority="0" w:qFormat="1"/>
     <w:lsdException w:name="heading 1" w:uiPriority="9" w:qFormat="1"/>
-    <w:lsdException w:name="heading 2" w:uiPriority="9" w:semiHidden="1" w:unhideWhenUsed="1" w:qFormat="1"/>
-    <w:lsdException w:name="heading 3" w:uiPriority="9" w:semiHidden="1" w:unhideWhenUsed="1" w:qFormat="1"/>
-    <w:lsdException w:name="heading 4" w:uiPriority="9" w:semiHidden="1" w:unhideWhenUsed="1" w:qFormat="1"/>
-    <w:lsdException w:name="heading 5" w:uiPriority="9" w:semiHidden="1" w:unhideWhenUsed="1" w:qFormat="1"/>
-    <w:lsdException w:name="heading 6" w:uiPriority="9" w:semiHidden="1" w:unhideWhenUsed="1" w:qFormat="1"/>
-    <w:lsdException w:name="heading 7" w:uiPriority="9" w:semiHidden="1" w:unhideWhenUsed="1" w:qFormat="1"/>
-    <w:lsdException w:name="heading 8" w:uiPriority="9" w:semiHidden="1" w:unhideWhenUsed="1" w:qFormat="1"/>
-    <w:lsdException w:name="heading 9" w:uiPriority="9" w:semiHidden="1" w:unhideWhenUsed="1" w:qFormat="1"/>
+    <w:lsdException w:name="heading 2" w:semiHidden="1" w:uiPriority="9" w:unhideWhenUsed="1" w:qFormat="1"/>
+    <w:lsdException w:name="heading 3" w:semiHidden="1" w:uiPriority="9" w:unhideWhenUsed="1" w:qFormat="1"/>
+    <w:lsdException w:name="heading 4" w:semiHidden="1" w:uiPriority="9" w:unhideWhenUsed="1" w:qFormat="1"/>
+    <w:lsdException w:name="heading 5" w:semiHidden="1" w:uiPriority="9" w:unhideWhenUsed="1" w:qFormat="1"/>
+    <w:lsdException w:name="heading 6" w:semiHidden="1" w:uiPriority="9" w:unhideWhenUsed="1" w:qFormat="1"/>
+    <w:lsdException w:name="heading 7" w:semiHidden="1" w:uiPriority="9" w:unhideWhenUsed="1" w:qFormat="1"/>
+    <w:lsdException w:name="heading 8" w:semiHidden="1" w:uiPriority="9" w:unhideWhenUsed="1" w:qFormat="1"/>
+    <w:lsdException w:name="heading 9" w:semiHidden="1" w:uiPriority="9" w:unhideWhenUsed="1" w:qFormat="1"/>
     <w:lsdException w:name="index 1" w:semiHidden="1" w:unhideWhenUsed="1"/>
     <w:lsdException w:name="index 2" w:semiHidden="1" w:unhideWhenUsed="1"/>
     <w:lsdException w:name="index 3" w:semiHidden="1" w:unhideWhenUsed="1"/>
@@ -620,22 +1059,22 @@
     <w:lsdException w:name="index 7" w:semiHidden="1" w:unhideWhenUsed="1"/>
     <w:lsdException w:name="index 8" w:semiHidden="1" w:unhideWhenUsed="1"/>
     <w:lsdException w:name="index 9" w:semiHidden="1" w:unhideWhenUsed="1"/>
-    <w:lsdException w:name="toc 1" w:uiPriority="39" w:semiHidden="1" w:unhideWhenUsed="1"/>
-    <w:lsdException w:name="toc 2" w:uiPriority="39" w:semiHidden="1" w:unhideWhenUsed="1"/>
-    <w:lsdException w:name="toc 3" w:uiPriority="39" w:semiHidden="1" w:unhideWhenUsed="1"/>
-    <w:lsdException w:name="toc 4" w:uiPriority="39" w:semiHidden="1" w:unhideWhenUsed="1"/>
-    <w:lsdException w:name="toc 5" w:uiPriority="39" w:semiHidden="1" w:unhideWhenUsed="1"/>
-    <w:lsdException w:name="toc 6" w:uiPriority="39" w:semiHidden="1" w:unhideWhenUsed="1"/>
-    <w:lsdException w:name="toc 7" w:uiPriority="39" w:semiHidden="1" w:unhideWhenUsed="1"/>
-    <w:lsdException w:name="toc 8" w:uiPriority="39" w:semiHidden="1" w:unhideWhenUsed="1"/>
-    <w:lsdException w:name="toc 9" w:uiPriority="39" w:semiHidden="1" w:unhideWhenUsed="1"/>
+    <w:lsdException w:name="toc 1" w:semiHidden="1" w:uiPriority="39" w:unhideWhenUsed="1"/>
+    <w:lsdException w:name="toc 2" w:semiHidden="1" w:uiPriority="39" w:unhideWhenUsed="1"/>
+    <w:lsdException w:name="toc 3" w:semiHidden="1" w:uiPriority="39" w:unhideWhenUsed="1"/>
+    <w:lsdException w:name="toc 4" w:semiHidden="1" w:uiPriority="39" w:unhideWhenUsed="1"/>
+    <w:lsdException w:name="toc 5" w:semiHidden="1" w:uiPriority="39" w:unhideWhenUsed="1"/>
+    <w:lsdException w:name="toc 6" w:semiHidden="1" w:uiPriority="39" w:unhideWhenUsed="1"/>
+    <w:lsdException w:name="toc 7" w:semiHidden="1" w:uiPriority="39" w:unhideWhenUsed="1"/>
+    <w:lsdException w:name="toc 8" w:semiHidden="1" w:uiPriority="39" w:unhideWhenUsed="1"/>
+    <w:lsdException w:name="toc 9" w:semiHidden="1" w:uiPriority="39" w:unhideWhenUsed="1"/>
     <w:lsdException w:name="Normal Indent" w:semiHidden="1" w:unhideWhenUsed="1"/>
     <w:lsdException w:name="footnote text" w:semiHidden="1" w:unhideWhenUsed="1"/>
     <w:lsdException w:name="annotation text" w:semiHidden="1" w:unhideWhenUsed="1"/>
     <w:lsdException w:name="header" w:semiHidden="1" w:unhideWhenUsed="1"/>
     <w:lsdException w:name="footer" w:semiHidden="1" w:unhideWhenUsed="1"/>
     <w:lsdException w:name="index heading" w:semiHidden="1" w:unhideWhenUsed="1"/>
-    <w:lsdException w:name="caption" w:uiPriority="35" w:semiHidden="1" w:unhideWhenUsed="1" w:qFormat="1"/>
+    <w:lsdException w:name="caption" w:semiHidden="1" w:uiPriority="35" w:unhideWhenUsed="1" w:qFormat="1"/>
     <w:lsdException w:name="table of figures" w:semiHidden="1" w:unhideWhenUsed="1"/>
     <w:lsdException w:name="envelope address" w:semiHidden="1" w:unhideWhenUsed="1"/>
     <w:lsdException w:name="envelope return" w:semiHidden="1" w:unhideWhenUsed="1"/>
@@ -666,7 +1105,7 @@
     <w:lsdException w:name="Title" w:uiPriority="10" w:qFormat="1"/>
     <w:lsdException w:name="Closing" w:semiHidden="1" w:unhideWhenUsed="1"/>
     <w:lsdException w:name="Signature" w:semiHidden="1" w:unhideWhenUsed="1"/>
-    <w:lsdException w:name="Default Paragraph Font" w:uiPriority="1" w:semiHidden="1" w:unhideWhenUsed="1"/>
+    <w:lsdException w:name="Default Paragraph Font" w:semiHidden="1" w:uiPriority="1" w:unhideWhenUsed="1"/>
     <w:lsdException w:name="Body Text" w:semiHidden="1" w:unhideWhenUsed="1"/>
     <w:lsdException w:name="Body Text Indent" w:semiHidden="1" w:unhideWhenUsed="1"/>
     <w:lsdException w:name="List Continue" w:semiHidden="1" w:unhideWhenUsed="1"/>
@@ -866,8 +1305,8 @@
     <w:lsdException w:name="Subtle Reference" w:uiPriority="31" w:qFormat="1"/>
     <w:lsdException w:name="Intense Reference" w:uiPriority="32" w:qFormat="1"/>
     <w:lsdException w:name="Book Title" w:uiPriority="33" w:qFormat="1"/>
-    <w:lsdException w:name="Bibliography" w:uiPriority="37" w:semiHidden="1" w:unhideWhenUsed="1"/>
-    <w:lsdException w:name="TOC Heading" w:uiPriority="39" w:semiHidden="1" w:unhideWhenUsed="1" w:qFormat="1"/>
+    <w:lsdException w:name="Bibliography" w:semiHidden="1" w:uiPriority="37" w:unhideWhenUsed="1"/>
+    <w:lsdException w:name="TOC Heading" w:semiHidden="1" w:uiPriority="39" w:unhideWhenUsed="1" w:qFormat="1"/>
     <w:lsdException w:name="Plain Table 1" w:uiPriority="41"/>
     <w:lsdException w:name="Plain Table 2" w:uiPriority="42"/>
     <w:lsdException w:name="Plain Table 3" w:uiPriority="43"/>
@@ -978,7 +1417,7 @@
     <w:lsdException w:name="Unresolved Mention" w:semiHidden="1" w:unhideWhenUsed="1"/>
     <w:lsdException w:name="Smart Link" w:semiHidden="1" w:unhideWhenUsed="1"/>
   </w:latentStyles>
-  <w:style w:type="paragraph" w:styleId="Normal" w:default="1">
+  <w:style w:type="paragraph" w:default="1" w:styleId="Normal">
     <w:name w:val="Normal"/>
     <w:qFormat/>
   </w:style>
@@ -997,7 +1436,7 @@
       <w:outlineLvl w:val="0"/>
     </w:pPr>
     <w:rPr>
-      <w:rFonts w:asciiTheme="majorHAnsi" w:hAnsiTheme="majorHAnsi" w:eastAsiaTheme="majorEastAsia" w:cstheme="majorBidi"/>
+      <w:rFonts w:asciiTheme="majorHAnsi" w:eastAsiaTheme="majorEastAsia" w:hAnsiTheme="majorHAnsi" w:cstheme="majorBidi"/>
       <w:color w:val="0F4761" w:themeColor="accent1" w:themeShade="BF"/>
       <w:sz w:val="40"/>
       <w:szCs w:val="40"/>
@@ -1019,7 +1458,7 @@
       <w:outlineLvl w:val="1"/>
     </w:pPr>
     <w:rPr>
-      <w:rFonts w:asciiTheme="majorHAnsi" w:hAnsiTheme="majorHAnsi" w:eastAsiaTheme="majorEastAsia" w:cstheme="majorBidi"/>
+      <w:rFonts w:asciiTheme="majorHAnsi" w:eastAsiaTheme="majorEastAsia" w:hAnsiTheme="majorHAnsi" w:cstheme="majorBidi"/>
       <w:color w:val="0F4761" w:themeColor="accent1" w:themeShade="BF"/>
       <w:sz w:val="32"/>
       <w:szCs w:val="32"/>
@@ -1179,13 +1618,12 @@
       <w:color w:val="272727" w:themeColor="text1" w:themeTint="D8"/>
     </w:rPr>
   </w:style>
-  <w:style w:type="character" w:styleId="DefaultParagraphFont" w:default="1">
+  <w:style w:type="character" w:default="1" w:styleId="DefaultParagraphFont">
     <w:name w:val="Default Paragraph Font"/>
     <w:uiPriority w:val="1"/>
-    <w:semiHidden/>
     <w:unhideWhenUsed/>
   </w:style>
-  <w:style w:type="table" w:styleId="TableNormal" w:default="1">
+  <w:style w:type="table" w:default="1" w:styleId="TableNormal">
     <w:name w:val="Normal Table"/>
     <w:uiPriority w:val="99"/>
     <w:semiHidden/>
@@ -1200,39 +1638,39 @@
       </w:tblCellMar>
     </w:tblPr>
   </w:style>
-  <w:style w:type="numbering" w:styleId="NoList" w:default="1">
+  <w:style w:type="numbering" w:default="1" w:styleId="NoList">
     <w:name w:val="No List"/>
     <w:uiPriority w:val="99"/>
     <w:semiHidden/>
     <w:unhideWhenUsed/>
   </w:style>
-  <w:style w:type="character" w:styleId="Heading1Char" w:customStyle="1">
+  <w:style w:type="character" w:customStyle="1" w:styleId="Heading1Char">
     <w:name w:val="Heading 1 Char"/>
     <w:basedOn w:val="DefaultParagraphFont"/>
     <w:link w:val="Heading1"/>
     <w:uiPriority w:val="9"/>
     <w:rsid w:val="00B96BB7"/>
     <w:rPr>
-      <w:rFonts w:asciiTheme="majorHAnsi" w:hAnsiTheme="majorHAnsi" w:eastAsiaTheme="majorEastAsia" w:cstheme="majorBidi"/>
+      <w:rFonts w:asciiTheme="majorHAnsi" w:eastAsiaTheme="majorEastAsia" w:hAnsiTheme="majorHAnsi" w:cstheme="majorBidi"/>
       <w:color w:val="0F4761" w:themeColor="accent1" w:themeShade="BF"/>
       <w:sz w:val="40"/>
       <w:szCs w:val="40"/>
     </w:rPr>
   </w:style>
-  <w:style w:type="character" w:styleId="Heading2Char" w:customStyle="1">
+  <w:style w:type="character" w:customStyle="1" w:styleId="Heading2Char">
     <w:name w:val="Heading 2 Char"/>
     <w:basedOn w:val="DefaultParagraphFont"/>
     <w:link w:val="Heading2"/>
     <w:uiPriority w:val="9"/>
     <w:rsid w:val="00B96BB7"/>
     <w:rPr>
-      <w:rFonts w:asciiTheme="majorHAnsi" w:hAnsiTheme="majorHAnsi" w:eastAsiaTheme="majorEastAsia" w:cstheme="majorBidi"/>
+      <w:rFonts w:asciiTheme="majorHAnsi" w:eastAsiaTheme="majorEastAsia" w:hAnsiTheme="majorHAnsi" w:cstheme="majorBidi"/>
       <w:color w:val="0F4761" w:themeColor="accent1" w:themeShade="BF"/>
       <w:sz w:val="32"/>
       <w:szCs w:val="32"/>
     </w:rPr>
   </w:style>
-  <w:style w:type="character" w:styleId="Heading3Char" w:customStyle="1">
+  <w:style w:type="character" w:customStyle="1" w:styleId="Heading3Char">
     <w:name w:val="Heading 3 Char"/>
     <w:basedOn w:val="DefaultParagraphFont"/>
     <w:link w:val="Heading3"/>
@@ -1245,7 +1683,7 @@
       <w:szCs w:val="28"/>
     </w:rPr>
   </w:style>
-  <w:style w:type="character" w:styleId="Heading4Char" w:customStyle="1">
+  <w:style w:type="character" w:customStyle="1" w:styleId="Heading4Char">
     <w:name w:val="Heading 4 Char"/>
     <w:basedOn w:val="DefaultParagraphFont"/>
     <w:link w:val="Heading4"/>
@@ -1259,7 +1697,7 @@
       <w:color w:val="0F4761" w:themeColor="accent1" w:themeShade="BF"/>
     </w:rPr>
   </w:style>
-  <w:style w:type="character" w:styleId="Heading5Char" w:customStyle="1">
+  <w:style w:type="character" w:customStyle="1" w:styleId="Heading5Char">
     <w:name w:val="Heading 5 Char"/>
     <w:basedOn w:val="DefaultParagraphFont"/>
     <w:link w:val="Heading5"/>
@@ -1271,7 +1709,7 @@
       <w:color w:val="0F4761" w:themeColor="accent1" w:themeShade="BF"/>
     </w:rPr>
   </w:style>
-  <w:style w:type="character" w:styleId="Heading6Char" w:customStyle="1">
+  <w:style w:type="character" w:customStyle="1" w:styleId="Heading6Char">
     <w:name w:val="Heading 6 Char"/>
     <w:basedOn w:val="DefaultParagraphFont"/>
     <w:link w:val="Heading6"/>
@@ -1285,7 +1723,7 @@
       <w:color w:val="595959" w:themeColor="text1" w:themeTint="A6"/>
     </w:rPr>
   </w:style>
-  <w:style w:type="character" w:styleId="Heading7Char" w:customStyle="1">
+  <w:style w:type="character" w:customStyle="1" w:styleId="Heading7Char">
     <w:name w:val="Heading 7 Char"/>
     <w:basedOn w:val="DefaultParagraphFont"/>
     <w:link w:val="Heading7"/>
@@ -1297,7 +1735,7 @@
       <w:color w:val="595959" w:themeColor="text1" w:themeTint="A6"/>
     </w:rPr>
   </w:style>
-  <w:style w:type="character" w:styleId="Heading8Char" w:customStyle="1">
+  <w:style w:type="character" w:customStyle="1" w:styleId="Heading8Char">
     <w:name w:val="Heading 8 Char"/>
     <w:basedOn w:val="DefaultParagraphFont"/>
     <w:link w:val="Heading8"/>
@@ -1311,7 +1749,7 @@
       <w:color w:val="272727" w:themeColor="text1" w:themeTint="D8"/>
     </w:rPr>
   </w:style>
-  <w:style w:type="character" w:styleId="Heading9Char" w:customStyle="1">
+  <w:style w:type="character" w:customStyle="1" w:styleId="Heading9Char">
     <w:name w:val="Heading 9 Char"/>
     <w:basedOn w:val="DefaultParagraphFont"/>
     <w:link w:val="Heading9"/>
@@ -1336,21 +1774,21 @@
       <w:contextualSpacing/>
     </w:pPr>
     <w:rPr>
-      <w:rFonts w:asciiTheme="majorHAnsi" w:hAnsiTheme="majorHAnsi" w:eastAsiaTheme="majorEastAsia" w:cstheme="majorBidi"/>
+      <w:rFonts w:asciiTheme="majorHAnsi" w:eastAsiaTheme="majorEastAsia" w:hAnsiTheme="majorHAnsi" w:cstheme="majorBidi"/>
       <w:spacing w:val="-10"/>
       <w:kern w:val="28"/>
       <w:sz w:val="56"/>
       <w:szCs w:val="56"/>
     </w:rPr>
   </w:style>
-  <w:style w:type="character" w:styleId="TitleChar" w:customStyle="1">
+  <w:style w:type="character" w:customStyle="1" w:styleId="TitleChar">
     <w:name w:val="Title Char"/>
     <w:basedOn w:val="DefaultParagraphFont"/>
     <w:link w:val="Title"/>
     <w:uiPriority w:val="10"/>
     <w:rsid w:val="00B96BB7"/>
     <w:rPr>
-      <w:rFonts w:asciiTheme="majorHAnsi" w:hAnsiTheme="majorHAnsi" w:eastAsiaTheme="majorEastAsia" w:cstheme="majorBidi"/>
+      <w:rFonts w:asciiTheme="majorHAnsi" w:eastAsiaTheme="majorEastAsia" w:hAnsiTheme="majorHAnsi" w:cstheme="majorBidi"/>
       <w:spacing w:val="-10"/>
       <w:kern w:val="28"/>
       <w:sz w:val="56"/>
@@ -1378,7 +1816,7 @@
       <w:szCs w:val="28"/>
     </w:rPr>
   </w:style>
-  <w:style w:type="character" w:styleId="SubtitleChar" w:customStyle="1">
+  <w:style w:type="character" w:customStyle="1" w:styleId="SubtitleChar">
     <w:name w:val="Subtitle Char"/>
     <w:basedOn w:val="DefaultParagraphFont"/>
     <w:link w:val="Subtitle"/>
@@ -1410,7 +1848,7 @@
       <w:color w:val="404040" w:themeColor="text1" w:themeTint="BF"/>
     </w:rPr>
   </w:style>
-  <w:style w:type="character" w:styleId="QuoteChar" w:customStyle="1">
+  <w:style w:type="character" w:customStyle="1" w:styleId="QuoteChar">
     <w:name w:val="Quote Char"/>
     <w:basedOn w:val="DefaultParagraphFont"/>
     <w:link w:val="Quote"/>
@@ -1455,8 +1893,8 @@
     <w:rsid w:val="00B96BB7"/>
     <w:pPr>
       <w:pBdr>
-        <w:top w:val="single" w:color="0F4761" w:themeColor="accent1" w:themeShade="BF" w:sz="4" w:space="10"/>
-        <w:bottom w:val="single" w:color="0F4761" w:themeColor="accent1" w:themeShade="BF" w:sz="4" w:space="10"/>
+        <w:top w:val="single" w:sz="4" w:space="10" w:color="0F4761" w:themeColor="accent1" w:themeShade="BF"/>
+        <w:bottom w:val="single" w:sz="4" w:space="10" w:color="0F4761" w:themeColor="accent1" w:themeShade="BF"/>
       </w:pBdr>
       <w:spacing w:before="360" w:after="360"/>
       <w:ind w:left="864" w:right="864"/>
@@ -1468,7 +1906,7 @@
       <w:color w:val="0F4761" w:themeColor="accent1" w:themeShade="BF"/>
     </w:rPr>
   </w:style>
-  <w:style w:type="character" w:styleId="IntenseQuoteChar" w:customStyle="1">
+  <w:style w:type="character" w:customStyle="1" w:styleId="IntenseQuoteChar">
     <w:name w:val="Intense Quote Char"/>
     <w:basedOn w:val="DefaultParagraphFont"/>
     <w:link w:val="IntenseQuote"/>
@@ -1509,7 +1947,7 @@
       <w:spacing w:after="0" w:line="240" w:lineRule="auto"/>
     </w:pPr>
   </w:style>
-  <w:style w:type="character" w:styleId="HeaderChar" w:customStyle="1">
+  <w:style w:type="character" w:customStyle="1" w:styleId="HeaderChar">
     <w:name w:val="Header Char"/>
     <w:basedOn w:val="DefaultParagraphFont"/>
     <w:link w:val="Header"/>
@@ -1531,7 +1969,7 @@
       <w:spacing w:after="0" w:line="240" w:lineRule="auto"/>
     </w:pPr>
   </w:style>
-  <w:style w:type="character" w:styleId="FooterChar" w:customStyle="1">
+  <w:style w:type="character" w:customStyle="1" w:styleId="FooterChar">
     <w:name w:val="Footer Char"/>
     <w:basedOn w:val="DefaultParagraphFont"/>
     <w:link w:val="Footer"/>
@@ -1849,6 +2287,26 @@
 </file>
 
 <file path=customXml/item1.xml><?xml version="1.0" encoding="utf-8"?>
+<p:properties xmlns:p="http://schemas.microsoft.com/office/2006/metadata/properties" xmlns:xsi="http://www.w3.org/2001/XMLSchema-instance" xmlns:pc="http://schemas.microsoft.com/office/infopath/2007/PartnerControls">
+  <documentManagement>
+    <TaxCatchAll xmlns="67872523-8638-47fd-beae-94bd45b0d032" xsi:nil="true"/>
+    <lcf76f155ced4ddcb4097134ff3c332f xmlns="5c9051c5-e21b-4128-ad49-fdef9cda0a37">
+      <Terms xmlns="http://schemas.microsoft.com/office/infopath/2007/PartnerControls"/>
+    </lcf76f155ced4ddcb4097134ff3c332f>
+  </documentManagement>
+</p:properties>
+</file>
+
+<file path=customXml/item2.xml><?xml version="1.0" encoding="utf-8"?>
+<?mso-contentType ?>
+<FormTemplates xmlns="http://schemas.microsoft.com/sharepoint/v3/contenttype/forms">
+  <Display>DocumentLibraryForm</Display>
+  <Edit>DocumentLibraryForm</Edit>
+  <New>DocumentLibraryForm</New>
+</FormTemplates>
+</file>
+
+<file path=customXml/item3.xml><?xml version="1.0" encoding="utf-8"?>
 <ct:contentTypeSchema xmlns:ct="http://schemas.microsoft.com/office/2006/metadata/contentType" xmlns:ma="http://schemas.microsoft.com/office/2006/metadata/properties/metaAttributes" ct:_="" ma:_="" ma:contentTypeName="Document" ma:contentTypeID="0x010100305A213F757D4E4A8BAE9DDA8E12820D" ma:contentTypeVersion="10" ma:contentTypeDescription="Create a new document." ma:contentTypeScope="" ma:versionID="949ed28498f4d3f70e007772f9afb913">
   <xsd:schema xmlns:xsd="http://www.w3.org/2001/XMLSchema" xmlns:xs="http://www.w3.org/2001/XMLSchema" xmlns:p="http://schemas.microsoft.com/office/2006/metadata/properties" xmlns:ns2="5c9051c5-e21b-4128-ad49-fdef9cda0a37" xmlns:ns3="67872523-8638-47fd-beae-94bd45b0d032" targetNamespace="http://schemas.microsoft.com/office/2006/metadata/properties" ma:root="true" ma:fieldsID="3f306e7ecddf6898cd2c1568fdea009c" ns2:_="" ns3:_="">
     <xsd:import namespace="5c9051c5-e21b-4128-ad49-fdef9cda0a37"/>
@@ -2037,34 +2495,40 @@
 </ct:contentTypeSchema>
 </file>
 
-<file path=customXml/item2.xml><?xml version="1.0" encoding="utf-8"?>
-<?mso-contentType ?>
-<FormTemplates xmlns="http://schemas.microsoft.com/sharepoint/v3/contenttype/forms">
-  <Display>DocumentLibraryForm</Display>
-  <Edit>DocumentLibraryForm</Edit>
-  <New>DocumentLibraryForm</New>
-</FormTemplates>
-</file>
-
-<file path=customXml/item3.xml><?xml version="1.0" encoding="utf-8"?>
-<p:properties xmlns:p="http://schemas.microsoft.com/office/2006/metadata/properties" xmlns:xsi="http://www.w3.org/2001/XMLSchema-instance" xmlns:pc="http://schemas.microsoft.com/office/infopath/2007/PartnerControls">
-  <documentManagement>
-    <TaxCatchAll xmlns="67872523-8638-47fd-beae-94bd45b0d032" xsi:nil="true"/>
-    <lcf76f155ced4ddcb4097134ff3c332f xmlns="5c9051c5-e21b-4128-ad49-fdef9cda0a37">
-      <Terms xmlns="http://schemas.microsoft.com/office/infopath/2007/PartnerControls"/>
-    </lcf76f155ced4ddcb4097134ff3c332f>
-  </documentManagement>
-</p:properties>
-</file>
-
 <file path=customXml/itemProps1.xml><?xml version="1.0" encoding="utf-8"?>
-<ds:datastoreItem xmlns:ds="http://schemas.openxmlformats.org/officeDocument/2006/customXml" ds:itemID="{1A85F872-2940-49FD-83D6-D527782C8F31}"/>
+<ds:datastoreItem xmlns:ds="http://schemas.openxmlformats.org/officeDocument/2006/customXml" ds:itemID="{B6E793AA-22FC-4977-B61A-423BFA660274}">
+  <ds:schemaRefs>
+    <ds:schemaRef ds:uri="http://schemas.microsoft.com/office/2006/metadata/properties"/>
+    <ds:schemaRef ds:uri="http://schemas.microsoft.com/office/infopath/2007/PartnerControls"/>
+    <ds:schemaRef ds:uri="67872523-8638-47fd-beae-94bd45b0d032"/>
+    <ds:schemaRef ds:uri="5c9051c5-e21b-4128-ad49-fdef9cda0a37"/>
+  </ds:schemaRefs>
+</ds:datastoreItem>
 </file>
 
 <file path=customXml/itemProps2.xml><?xml version="1.0" encoding="utf-8"?>
-<ds:datastoreItem xmlns:ds="http://schemas.openxmlformats.org/officeDocument/2006/customXml" ds:itemID="{68C6D2E2-BD1E-4A59-B241-65ACF33A2588}"/>
+<ds:datastoreItem xmlns:ds="http://schemas.openxmlformats.org/officeDocument/2006/customXml" ds:itemID="{68C6D2E2-BD1E-4A59-B241-65ACF33A2588}">
+  <ds:schemaRefs>
+    <ds:schemaRef ds:uri="http://schemas.microsoft.com/sharepoint/v3/contenttype/forms"/>
+  </ds:schemaRefs>
+</ds:datastoreItem>
 </file>
 
 <file path=customXml/itemProps3.xml><?xml version="1.0" encoding="utf-8"?>
-<ds:datastoreItem xmlns:ds="http://schemas.openxmlformats.org/officeDocument/2006/customXml" ds:itemID="{B6E793AA-22FC-4977-B61A-423BFA660274}"/>
+<ds:datastoreItem xmlns:ds="http://schemas.openxmlformats.org/officeDocument/2006/customXml" ds:itemID="{1A85F872-2940-49FD-83D6-D527782C8F31}">
+  <ds:schemaRefs>
+    <ds:schemaRef ds:uri="http://schemas.microsoft.com/office/2006/metadata/contentType"/>
+    <ds:schemaRef ds:uri="http://schemas.microsoft.com/office/2006/metadata/properties/metaAttributes"/>
+    <ds:schemaRef ds:uri="http://www.w3.org/2001/XMLSchema"/>
+    <ds:schemaRef ds:uri="http://schemas.microsoft.com/office/2006/metadata/properties"/>
+    <ds:schemaRef ds:uri="5c9051c5-e21b-4128-ad49-fdef9cda0a37"/>
+    <ds:schemaRef ds:uri="67872523-8638-47fd-beae-94bd45b0d032"/>
+    <ds:schemaRef ds:uri="http://schemas.microsoft.com/office/2006/documentManagement/types"/>
+    <ds:schemaRef ds:uri="http://schemas.microsoft.com/office/infopath/2007/PartnerControls"/>
+    <ds:schemaRef ds:uri="http://schemas.openxmlformats.org/package/2006/metadata/core-properties"/>
+    <ds:schemaRef ds:uri="http://purl.org/dc/elements/1.1/"/>
+    <ds:schemaRef ds:uri="http://purl.org/dc/terms/"/>
+    <ds:schemaRef ds:uri="http://schemas.microsoft.com/internal/obd"/>
+  </ds:schemaRefs>
+</ds:datastoreItem>
 </file>
</xml_diff>